<commit_message>
Initial draft of new example scripts
</commit_message>
<xml_diff>
--- a/Outputs/Documents/Word/hallambaker-mesh-3-dare.docx
+++ b/Outputs/Documents/Word/hallambaker-mesh-3-dare.docx
@@ -2185,7 +2185,13 @@
       </w:r>
       <w:proofErr w:type="spellEnd"/>
       <w:r>
-        <w:t>"&gt;JBCD Bidirectional Frame</w:t>
+        <w:t>"</w:t>
+      </w:r>
+      <w:r>
+        <w:t>/</w:t>
+      </w:r>
+      <w:r>
+        <w:t>&gt;JBCD Bidirectional Frame</w:t>
       </w:r>
     </w:p>
     <w:p>

</xml_diff>

<commit_message>
Implement annotation server scafolding
</commit_message>
<xml_diff>
--- a/Outputs/Documents/Word/hallambaker-mesh-3-dare.docx
+++ b/Outputs/Documents/Word/hallambaker-mesh-3-dare.docx
@@ -1,6 +1,6 @@
 
 <file path=word/document.xml><?xml version="1.0" encoding="utf-8"?>
-<w:document xmlns:wpc="http://schemas.microsoft.com/office/word/2010/wordprocessingCanvas" xmlns:cx="http://schemas.microsoft.com/office/drawing/2014/chartex" xmlns:cx1="http://schemas.microsoft.com/office/drawing/2015/9/8/chartex" xmlns:cx2="http://schemas.microsoft.com/office/drawing/2015/10/21/chartex" xmlns:cx3="http://schemas.microsoft.com/office/drawing/2016/5/9/chartex" xmlns:cx4="http://schemas.microsoft.com/office/drawing/2016/5/10/chartex" xmlns:cx5="http://schemas.microsoft.com/office/drawing/2016/5/11/chartex" xmlns:cx6="http://schemas.microsoft.com/office/drawing/2016/5/12/chartex" xmlns:cx7="http://schemas.microsoft.com/office/drawing/2016/5/13/chartex" xmlns:cx8="http://schemas.microsoft.com/office/drawing/2016/5/14/chartex" xmlns:mc="http://schemas.openxmlformats.org/markup-compatibility/2006" xmlns:aink="http://schemas.microsoft.com/office/drawing/2016/ink" xmlns:am3d="http://schemas.microsoft.com/office/drawing/2017/model3d" xmlns:o="urn:schemas-microsoft-com:office:office" xmlns:r="http://schemas.openxmlformats.org/officeDocument/2006/relationships" xmlns:m="http://schemas.openxmlformats.org/officeDocument/2006/math" xmlns:v="urn:schemas-microsoft-com:vml" xmlns:wp14="http://schemas.microsoft.com/office/word/2010/wordprocessingDrawing" xmlns:wp="http://schemas.openxmlformats.org/drawingml/2006/wordprocessingDrawing" xmlns:w10="urn:schemas-microsoft-com:office:word" xmlns:w="http://schemas.openxmlformats.org/wordprocessingml/2006/main" xmlns:w14="http://schemas.microsoft.com/office/word/2010/wordml" xmlns:w15="http://schemas.microsoft.com/office/word/2012/wordml" xmlns:w16cex="http://schemas.microsoft.com/office/word/2018/wordml/cex" xmlns:w16cid="http://schemas.microsoft.com/office/word/2016/wordml/cid" xmlns:w16="http://schemas.microsoft.com/office/word/2018/wordml" xmlns:w16sdtdh="http://schemas.microsoft.com/office/word/2020/wordml/sdtdatahash" xmlns:w16se="http://schemas.microsoft.com/office/word/2015/wordml/symex" xmlns:wpg="http://schemas.microsoft.com/office/word/2010/wordprocessingGroup" xmlns:wpi="http://schemas.microsoft.com/office/word/2010/wordprocessingInk" xmlns:wne="http://schemas.microsoft.com/office/word/2006/wordml" xmlns:wps="http://schemas.microsoft.com/office/word/2010/wordprocessingShape" mc:Ignorable="w14 w15 w16se w16cid w16 w16cex w16sdtdh wp14">
+<w:document xmlns:wpc="http://schemas.microsoft.com/office/word/2010/wordprocessingCanvas" xmlns:cx="http://schemas.microsoft.com/office/drawing/2014/chartex" xmlns:cx1="http://schemas.microsoft.com/office/drawing/2015/9/8/chartex" xmlns:cx2="http://schemas.microsoft.com/office/drawing/2015/10/21/chartex" xmlns:cx3="http://schemas.microsoft.com/office/drawing/2016/5/9/chartex" xmlns:cx4="http://schemas.microsoft.com/office/drawing/2016/5/10/chartex" xmlns:cx5="http://schemas.microsoft.com/office/drawing/2016/5/11/chartex" xmlns:cx6="http://schemas.microsoft.com/office/drawing/2016/5/12/chartex" xmlns:cx7="http://schemas.microsoft.com/office/drawing/2016/5/13/chartex" xmlns:cx8="http://schemas.microsoft.com/office/drawing/2016/5/14/chartex" xmlns:mc="http://schemas.openxmlformats.org/markup-compatibility/2006" xmlns:aink="http://schemas.microsoft.com/office/drawing/2016/ink" xmlns:am3d="http://schemas.microsoft.com/office/drawing/2017/model3d" xmlns:o="urn:schemas-microsoft-com:office:office" xmlns:oel="http://schemas.microsoft.com/office/2019/extlst" xmlns:r="http://schemas.openxmlformats.org/officeDocument/2006/relationships" xmlns:m="http://schemas.openxmlformats.org/officeDocument/2006/math" xmlns:v="urn:schemas-microsoft-com:vml" xmlns:wp14="http://schemas.microsoft.com/office/word/2010/wordprocessingDrawing" xmlns:wp="http://schemas.openxmlformats.org/drawingml/2006/wordprocessingDrawing" xmlns:w10="urn:schemas-microsoft-com:office:word" xmlns:w="http://schemas.openxmlformats.org/wordprocessingml/2006/main" xmlns:w14="http://schemas.microsoft.com/office/word/2010/wordml" xmlns:w15="http://schemas.microsoft.com/office/word/2012/wordml" xmlns:w16cex="http://schemas.microsoft.com/office/word/2018/wordml/cex" xmlns:w16cid="http://schemas.microsoft.com/office/word/2016/wordml/cid" xmlns:w16="http://schemas.microsoft.com/office/word/2018/wordml" xmlns:w16du="http://schemas.microsoft.com/office/word/2023/wordml/word16du" xmlns:w16sdtdh="http://schemas.microsoft.com/office/word/2020/wordml/sdtdatahash" xmlns:w16se="http://schemas.microsoft.com/office/word/2015/wordml/symex" xmlns:wpg="http://schemas.microsoft.com/office/word/2010/wordprocessingGroup" xmlns:wpi="http://schemas.microsoft.com/office/word/2010/wordprocessingInk" xmlns:wne="http://schemas.microsoft.com/office/word/2006/wordml" xmlns:wps="http://schemas.microsoft.com/office/word/2010/wordprocessingShape" mc:Ignorable="w14 w15 w16se w16cid w16 w16cex w16sdtdh w16du wp14">
   <w:body>
     <w:p>
       <w:pPr>
@@ -16,13 +16,24 @@
         <w:t xml:space="preserve">3.0 </w:t>
       </w:r>
       <w:r>
-        <w:t>Part II</w:t>
-      </w:r>
-      <w:r>
-        <w:rPr>
-          <w:highlight w:val="white"/>
-        </w:rPr>
-        <w:t xml:space="preserve">I : </w:t>
+        <w:t xml:space="preserve">Part </w:t>
+      </w:r>
+      <w:proofErr w:type="gramStart"/>
+      <w:r>
+        <w:t>II</w:t>
+      </w:r>
+      <w:r>
+        <w:rPr>
+          <w:highlight w:val="white"/>
+        </w:rPr>
+        <w:t>I :</w:t>
+      </w:r>
+      <w:proofErr w:type="gramEnd"/>
+      <w:r>
+        <w:rPr>
+          <w:highlight w:val="white"/>
+        </w:rPr>
+        <w:t xml:space="preserve"> </w:t>
       </w:r>
       <w:r>
         <w:rPr>
@@ -154,7 +165,21 @@
         <w:rPr>
           <w:highlight w:val="white"/>
         </w:rPr>
-        <w:t>&lt;ipr&gt;</w:t>
+        <w:t>&lt;</w:t>
+      </w:r>
+      <w:proofErr w:type="spellStart"/>
+      <w:r>
+        <w:rPr>
+          <w:highlight w:val="white"/>
+        </w:rPr>
+        <w:t>ipr</w:t>
+      </w:r>
+      <w:proofErr w:type="spellEnd"/>
+      <w:r>
+        <w:rPr>
+          <w:highlight w:val="white"/>
+        </w:rPr>
+        <w:t>&gt;</w:t>
       </w:r>
       <w:r>
         <w:rPr>
@@ -254,7 +279,21 @@
         <w:rPr>
           <w:highlight w:val="white"/>
         </w:rPr>
-        <w:t xml:space="preserve">    &lt;firstname&gt;Phillip</w:t>
+        <w:t xml:space="preserve">    &lt;</w:t>
+      </w:r>
+      <w:proofErr w:type="spellStart"/>
+      <w:r>
+        <w:rPr>
+          <w:highlight w:val="white"/>
+        </w:rPr>
+        <w:t>firstname</w:t>
+      </w:r>
+      <w:proofErr w:type="spellEnd"/>
+      <w:r>
+        <w:rPr>
+          <w:highlight w:val="white"/>
+        </w:rPr>
+        <w:t>&gt;Phillip</w:t>
       </w:r>
     </w:p>
     <w:p>
@@ -332,7 +371,21 @@
         <w:rPr>
           <w:highlight w:val="white"/>
         </w:rPr>
-        <w:t xml:space="preserve">This document describes the Data At Rest Encryption </w:t>
+        <w:t xml:space="preserve">This document describes the Data </w:t>
+      </w:r>
+      <w:proofErr w:type="gramStart"/>
+      <w:r>
+        <w:rPr>
+          <w:highlight w:val="white"/>
+        </w:rPr>
+        <w:t>At</w:t>
+      </w:r>
+      <w:proofErr w:type="gramEnd"/>
+      <w:r>
+        <w:rPr>
+          <w:highlight w:val="white"/>
+        </w:rPr>
+        <w:t xml:space="preserve"> Rest Encryption </w:t>
       </w:r>
       <w:r>
         <w:rPr>
@@ -509,7 +562,21 @@
         <w:rPr>
           <w:highlight w:val="white"/>
         </w:rPr>
-        <w:t xml:space="preserve">This document describes the Data At Rest Encryption (DARE) </w:t>
+        <w:t xml:space="preserve">This document describes the Data </w:t>
+      </w:r>
+      <w:proofErr w:type="gramStart"/>
+      <w:r>
+        <w:rPr>
+          <w:highlight w:val="white"/>
+        </w:rPr>
+        <w:t>At</w:t>
+      </w:r>
+      <w:proofErr w:type="gramEnd"/>
+      <w:r>
+        <w:rPr>
+          <w:highlight w:val="white"/>
+        </w:rPr>
+        <w:t xml:space="preserve"> Rest Encryption (DARE) </w:t>
       </w:r>
       <w:r>
         <w:rPr>
@@ -782,7 +849,15 @@
         <w:t>,</w:t>
       </w:r>
       <w:r>
-        <w:t xml:space="preserve"> a single key exchange may be used to provide a master key to encrypt multiple frames </w:t>
+        <w:t xml:space="preserve"> a single key exchange may be used to provide a master key to encrypt multiple </w:t>
+      </w:r>
+      <w:proofErr w:type="gramStart"/>
+      <w:r>
+        <w:t>frames</w:t>
+      </w:r>
+      <w:proofErr w:type="gramEnd"/>
+      <w:r>
+        <w:t xml:space="preserve"> </w:t>
       </w:r>
       <w:r>
         <w:t xml:space="preserve">and a single signature may be used to authenticate </w:t>
@@ -1223,7 +1298,15 @@
         </w:rPr>
       </w:pPr>
       <w:r>
-        <w:t>&lt;figuresvg="../Images/</w:t>
+        <w:t>&lt;</w:t>
+      </w:r>
+      <w:proofErr w:type="spellStart"/>
+      <w:r>
+        <w:t>figuresvg</w:t>
+      </w:r>
+      <w:proofErr w:type="spellEnd"/>
+      <w:r>
+        <w:t>="../Images/</w:t>
       </w:r>
       <w:r>
         <w:t>DAREEncrypt1</w:t>
@@ -1279,7 +1362,15 @@
         </w:rPr>
       </w:pPr>
       <w:r>
-        <w:t>&lt;figuresvg="../Images/</w:t>
+        <w:t>&lt;</w:t>
+      </w:r>
+      <w:proofErr w:type="spellStart"/>
+      <w:r>
+        <w:t>figuresvg</w:t>
+      </w:r>
+      <w:proofErr w:type="spellEnd"/>
+      <w:r>
+        <w:t>="../Images/</w:t>
       </w:r>
       <w:r>
         <w:t>DAREEncrypt</w:t>
@@ -1310,7 +1401,15 @@
         <w:pStyle w:val="Meta"/>
       </w:pPr>
       <w:r>
-        <w:t>&lt;figuresvg="../Images/</w:t>
+        <w:t>&lt;</w:t>
+      </w:r>
+      <w:proofErr w:type="spellStart"/>
+      <w:r>
+        <w:t>figuresvg</w:t>
+      </w:r>
+      <w:proofErr w:type="spellEnd"/>
+      <w:r>
+        <w:t>="../Images/</w:t>
       </w:r>
       <w:r>
         <w:t>DAREEncrypt</w:t>
@@ -1444,7 +1543,21 @@
         <w:rPr>
           <w:highlight w:val="white"/>
         </w:rPr>
-        <w:t>The work factor for decryption will be O(2^128) even if the decryption key is compromised.</w:t>
+        <w:t xml:space="preserve">The work factor for decryption will be </w:t>
+      </w:r>
+      <w:proofErr w:type="gramStart"/>
+      <w:r>
+        <w:rPr>
+          <w:highlight w:val="white"/>
+        </w:rPr>
+        <w:t>O(</w:t>
+      </w:r>
+      <w:proofErr w:type="gramEnd"/>
+      <w:r>
+        <w:rPr>
+          <w:highlight w:val="white"/>
+        </w:rPr>
+        <w:t>2^128) even if the decryption key is compromised.</w:t>
       </w:r>
     </w:p>
     <w:p>
@@ -1509,12 +1622,14 @@
         </w:rPr>
         <w:t xml:space="preserve">or a sequence of </w:t>
       </w:r>
+      <w:proofErr w:type="gramStart"/>
       <w:r>
         <w:rPr>
           <w:highlight w:val="white"/>
         </w:rPr>
         <w:t>envelope</w:t>
       </w:r>
+      <w:proofErr w:type="gramEnd"/>
       <w:r>
         <w:rPr>
           <w:highlight w:val="white"/>
@@ -1690,11 +1805,19 @@
           <w:highlight w:val="white"/>
         </w:rPr>
       </w:pPr>
-      <w:r>
-        <w:rPr>
-          <w:highlight w:val="white"/>
-        </w:rPr>
-        <w:t xml:space="preserve">Use of signing and </w:t>
+      <w:proofErr w:type="gramStart"/>
+      <w:r>
+        <w:rPr>
+          <w:highlight w:val="white"/>
+        </w:rPr>
+        <w:t>Use</w:t>
+      </w:r>
+      <w:proofErr w:type="gramEnd"/>
+      <w:r>
+        <w:rPr>
+          <w:highlight w:val="white"/>
+        </w:rPr>
+        <w:t xml:space="preserve"> of signing and </w:t>
       </w:r>
       <w:r>
         <w:rPr>
@@ -1706,7 +1829,21 @@
         <w:rPr>
           <w:highlight w:val="white"/>
         </w:rPr>
-        <w:t xml:space="preserve">the risk of subtle attacks depending on the order in which signing and encryption take place </w:t>
+        <w:t xml:space="preserve">the risk of subtle attacks depending on the order in which </w:t>
+      </w:r>
+      <w:proofErr w:type="gramStart"/>
+      <w:r>
+        <w:rPr>
+          <w:highlight w:val="white"/>
+        </w:rPr>
+        <w:t>signing</w:t>
+      </w:r>
+      <w:proofErr w:type="gramEnd"/>
+      <w:r>
+        <w:rPr>
+          <w:highlight w:val="white"/>
+        </w:rPr>
+        <w:t xml:space="preserve"> and encryption take place </w:t>
       </w:r>
       <w:r>
         <w:t>&lt;info="Davis2001"/&gt;.</w:t>
@@ -1861,7 +1998,21 @@
         <w:rPr>
           <w:highlight w:val="white"/>
         </w:rPr>
-        <w:t>is signed and then encrypted present the possibility of a</w:t>
+        <w:t xml:space="preserve">is signed and then encrypted </w:t>
+      </w:r>
+      <w:proofErr w:type="gramStart"/>
+      <w:r>
+        <w:rPr>
+          <w:highlight w:val="white"/>
+        </w:rPr>
+        <w:t>present</w:t>
+      </w:r>
+      <w:proofErr w:type="gramEnd"/>
+      <w:r>
+        <w:rPr>
+          <w:highlight w:val="white"/>
+        </w:rPr>
+        <w:t xml:space="preserve"> the possibility of a</w:t>
       </w:r>
       <w:r>
         <w:rPr>
@@ -2192,13 +2343,26 @@
         <w:pStyle w:val="Meta"/>
       </w:pPr>
       <w:r>
-        <w:t>&lt;figuresvg="../Images/</w:t>
-      </w:r>
+        <w:t>&lt;</w:t>
+      </w:r>
+      <w:proofErr w:type="spellStart"/>
+      <w:r>
+        <w:t>figuresvg</w:t>
+      </w:r>
+      <w:proofErr w:type="spellEnd"/>
+      <w:r>
+        <w:t>="../Images/</w:t>
+      </w:r>
+      <w:proofErr w:type="spellStart"/>
       <w:r>
         <w:t>DARE</w:t>
       </w:r>
       <w:r>
-        <w:t>jbcdContainer.svg"</w:t>
+        <w:t>jbcdContainer.svg</w:t>
+      </w:r>
+      <w:proofErr w:type="spellEnd"/>
+      <w:r>
+        <w:t>"</w:t>
       </w:r>
       <w:r>
         <w:t>/</w:t>
@@ -2293,21 +2457,25 @@
       <w:r>
         <w:t xml:space="preserve">Each frame trailer contains a </w:t>
       </w:r>
+      <w:proofErr w:type="spellStart"/>
       <w:r>
         <w:rPr>
           <w:u w:val="single"/>
         </w:rPr>
         <w:t>PayloadDigest</w:t>
       </w:r>
+      <w:proofErr w:type="spellEnd"/>
       <w:r>
         <w:t xml:space="preserve"> field. Modification of the payload will cause verification of the </w:t>
       </w:r>
+      <w:proofErr w:type="spellStart"/>
       <w:r>
         <w:rPr>
           <w:u w:val="single"/>
         </w:rPr>
         <w:t>PayloadDigest</w:t>
       </w:r>
+      <w:proofErr w:type="spellEnd"/>
       <w:r>
         <w:t xml:space="preserve"> value to fail on that frame.</w:t>
       </w:r>
@@ -2327,42 +2495,50 @@
       <w:r>
         <w:t xml:space="preserve">Each frame trailer contains </w:t>
       </w:r>
+      <w:proofErr w:type="spellStart"/>
       <w:r>
         <w:rPr>
           <w:u w:val="single"/>
         </w:rPr>
         <w:t>PayloadDigest</w:t>
       </w:r>
+      <w:proofErr w:type="spellEnd"/>
       <w:r>
         <w:t xml:space="preserve"> </w:t>
       </w:r>
       <w:r>
         <w:t xml:space="preserve">and </w:t>
       </w:r>
+      <w:proofErr w:type="spellStart"/>
       <w:r>
         <w:rPr>
           <w:u w:val="single"/>
         </w:rPr>
         <w:t>ChainDigest</w:t>
       </w:r>
+      <w:proofErr w:type="spellEnd"/>
       <w:r>
         <w:t xml:space="preserve"> fields allowing modifications to the payload data to be detected. Modification of the payload will cause verification of the </w:t>
       </w:r>
+      <w:proofErr w:type="spellStart"/>
       <w:r>
         <w:rPr>
           <w:u w:val="single"/>
         </w:rPr>
         <w:t>PayloadDigest</w:t>
       </w:r>
+      <w:proofErr w:type="spellEnd"/>
       <w:r>
         <w:t xml:space="preserve"> value to fail on that frame and verification of the </w:t>
       </w:r>
+      <w:proofErr w:type="spellStart"/>
       <w:r>
         <w:rPr>
           <w:u w:val="single"/>
         </w:rPr>
         <w:t>ChainDigest</w:t>
       </w:r>
+      <w:proofErr w:type="spellEnd"/>
       <w:r>
         <w:t xml:space="preserve"> value to fail on all subsequent frames.</w:t>
       </w:r>
@@ -2380,7 +2556,23 @@
         <w:pStyle w:val="DD"/>
       </w:pPr>
       <w:r>
-        <w:t xml:space="preserve">Frame headers contain entries that specify the start position of previous frames at the apex of the immediately enclosing binary tree. Frame Trailers contain TreeDigestPartial and TreeDigestFinal entries </w:t>
+        <w:t xml:space="preserve">Frame headers contain entries that specify the start position of previous frames at the apex of the immediately enclosing binary tree. Frame Trailers contain </w:t>
+      </w:r>
+      <w:proofErr w:type="spellStart"/>
+      <w:r>
+        <w:t>TreeDigestPartial</w:t>
+      </w:r>
+      <w:proofErr w:type="spellEnd"/>
+      <w:r>
+        <w:t xml:space="preserve"> and </w:t>
+      </w:r>
+      <w:proofErr w:type="spellStart"/>
+      <w:r>
+        <w:t>TreeDigestFinal</w:t>
+      </w:r>
+      <w:proofErr w:type="spellEnd"/>
+      <w:r>
+        <w:t xml:space="preserve"> entries </w:t>
       </w:r>
       <w:r>
         <w:t>forming a Merkle digest tree.</w:t>
@@ -2517,7 +2709,15 @@
         <w:t>Incremental encryption</w:t>
       </w:r>
       <w:r>
-        <w:t xml:space="preserve"> is supported allowing encryption parameters from a single public key exchange operation to be applied to encrypt multiple frames. The public key exchange information is specified in the first encrypted frame and subsequent frames encrypted under those parameters specify the location at which the key exchange information is to be found by means of the ExchangePosition field</w:t>
+        <w:t xml:space="preserve"> is supported allowing encryption parameters from a single public key exchange operation to be applied to encrypt multiple frames. The public key exchange information is specified in the first encrypted frame and subsequent frames encrypted under those parameters specify the location at which the key exchange information is to be found by means of the </w:t>
+      </w:r>
+      <w:proofErr w:type="spellStart"/>
+      <w:r>
+        <w:t>ExchangePosition</w:t>
+      </w:r>
+      <w:proofErr w:type="spellEnd"/>
+      <w:r>
+        <w:t xml:space="preserve"> field</w:t>
       </w:r>
       <w:r>
         <w:t xml:space="preserve"> which MUST specify a location that is earlier in the file.</w:t>
@@ -2617,7 +2817,15 @@
     </w:p>
     <w:p>
       <w:r>
-        <w:t xml:space="preserve">While redaction could in principle be effected by moving data in-place in the existing container, supporting this approach in a robust fashion is considerably more complex as it requires backward references in subsequent frames to be overridden as each frame is moved. </w:t>
+        <w:t xml:space="preserve">While redaction could in principle be </w:t>
+      </w:r>
+      <w:proofErr w:type="gramStart"/>
+      <w:r>
+        <w:t>effected</w:t>
+      </w:r>
+      <w:proofErr w:type="gramEnd"/>
+      <w:r>
+        <w:t xml:space="preserve"> by moving data in-place in the existing container, supporting this approach in a robust fashion is considerably more complex as it requires backward references in subsequent frames to be overridden as each frame is moved. </w:t>
       </w:r>
     </w:p>
     <w:p>
@@ -2630,7 +2838,15 @@
     </w:p>
     <w:p>
       <w:r>
-        <w:t>Many file proprietary formats are in use that support some or all of these capabilities but only a handful have public, let alone open, standards. DARE</w:t>
+        <w:t xml:space="preserve">Many </w:t>
+      </w:r>
+      <w:proofErr w:type="gramStart"/>
+      <w:r>
+        <w:t>file</w:t>
+      </w:r>
+      <w:proofErr w:type="gramEnd"/>
+      <w:r>
+        <w:t xml:space="preserve"> proprietary formats are in use that support some or all of these capabilities but only a handful have public, let alone open, standards. DARE</w:t>
       </w:r>
       <w:r>
         <w:t xml:space="preserve"> </w:t>
@@ -2779,7 +2995,15 @@
         <w:t>Sequence</w:t>
       </w:r>
       <w:r>
-        <w:t xml:space="preserve"> represents a pragmatic balance of these considerations for current technology. In particular, since payload volumes are likely to be very large, memory and operational efficiency are considered higher priorities than compactness.</w:t>
+        <w:t xml:space="preserve"> represents a pragmatic balance of these considerations for current technology. </w:t>
+      </w:r>
+      <w:proofErr w:type="gramStart"/>
+      <w:r>
+        <w:t>In particular, since</w:t>
+      </w:r>
+      <w:proofErr w:type="gramEnd"/>
+      <w:r>
+        <w:t xml:space="preserve"> payload volumes are likely to be very large, memory and operational efficiency are considered higher priorities than compactness.</w:t>
       </w:r>
     </w:p>
     <w:p>
@@ -2905,8 +3129,13 @@
         <w:t>&lt;norm="</w:t>
       </w:r>
       <w:r>
-        <w:t>draft-hallambaker-jsonbcd</w:t>
-      </w:r>
+        <w:t>draft-hallambaker-</w:t>
+      </w:r>
+      <w:proofErr w:type="spellStart"/>
+      <w:r>
+        <w:t>jsonbcd</w:t>
+      </w:r>
+      <w:proofErr w:type="spellEnd"/>
       <w:r>
         <w:t>"/&gt;</w:t>
       </w:r>
@@ -4272,7 +4501,15 @@
         <w:t>JSON-B</w:t>
       </w:r>
       <w:r>
-        <w:t xml:space="preserve"> &lt;norm="draft-hallambaker-jsonbcd"/&gt;</w:t>
+        <w:t xml:space="preserve"> &lt;norm="draft-hallambaker-</w:t>
+      </w:r>
+      <w:proofErr w:type="spellStart"/>
+      <w:r>
+        <w:t>jsonbcd</w:t>
+      </w:r>
+      <w:proofErr w:type="spellEnd"/>
+      <w:r>
+        <w:t>"/&gt;</w:t>
       </w:r>
     </w:p>
     <w:p>
@@ -4318,7 +4555,15 @@
         <w:t>JSON-C</w:t>
       </w:r>
       <w:r>
-        <w:t xml:space="preserve"> &lt;norm="draft-hallambaker-jsonbcd"/&gt;</w:t>
+        <w:t xml:space="preserve"> &lt;norm="draft-hallambaker-</w:t>
+      </w:r>
+      <w:proofErr w:type="spellStart"/>
+      <w:r>
+        <w:t>jsonbcd</w:t>
+      </w:r>
+      <w:proofErr w:type="spellEnd"/>
+      <w:r>
+        <w:t>"/&gt;</w:t>
       </w:r>
     </w:p>
     <w:p>
@@ -4656,7 +4901,21 @@
         <w:rPr>
           <w:highlight w:val="white"/>
         </w:rPr>
-        <w:t>An encoded data sequence (EDS) is a sequence of octets that encodes a data sequence according to cryptographic enhancements specified in the context in which it is presented. An EDS MAY be encrypted and MAY be authenticated by means of a MAC. The keys and other cryptographic parameters used to apply these enhancements are derived from the cryptographic context and a Salt prefix specified in the EDS itself.</w:t>
+        <w:t xml:space="preserve">An encoded data sequence (EDS) is a sequence of octets that encodes a data sequence according to cryptographic enhancements specified in the context in which it is presented. An EDS MAY be </w:t>
+      </w:r>
+      <w:proofErr w:type="gramStart"/>
+      <w:r>
+        <w:rPr>
+          <w:highlight w:val="white"/>
+        </w:rPr>
+        <w:t>encrypted</w:t>
+      </w:r>
+      <w:proofErr w:type="gramEnd"/>
+      <w:r>
+        <w:rPr>
+          <w:highlight w:val="white"/>
+        </w:rPr>
+        <w:t xml:space="preserve"> and MAY be authenticated by means of a MAC. The keys and other cryptographic parameters used to apply these enhancements are derived from the cryptographic context and a Salt prefix specified in the EDS itself.</w:t>
       </w:r>
     </w:p>
     <w:p>
@@ -4766,7 +5025,21 @@
         <w:rPr>
           <w:highlight w:val="white"/>
         </w:rPr>
-        <w:t>Requiring all three fields to be present, even in cases where they are unnecessary simplifies processing at the cost of up to six additional data bytes.</w:t>
+        <w:t xml:space="preserve">Requiring all three fields to be present, even in cases where they are unnecessary </w:t>
+      </w:r>
+      <w:proofErr w:type="gramStart"/>
+      <w:r>
+        <w:rPr>
+          <w:highlight w:val="white"/>
+        </w:rPr>
+        <w:t>simplifies</w:t>
+      </w:r>
+      <w:proofErr w:type="gramEnd"/>
+      <w:r>
+        <w:rPr>
+          <w:highlight w:val="white"/>
+        </w:rPr>
+        <w:t xml:space="preserve"> processing at the cost of up to six additional data bytes.</w:t>
       </w:r>
     </w:p>
     <w:p>
@@ -4774,7 +5047,15 @@
         <w:pStyle w:val="Meta"/>
       </w:pPr>
       <w:r>
-        <w:t>&lt;include=..\Examples</w:t>
+        <w:t>&lt;include</w:t>
+      </w:r>
+      <w:proofErr w:type="gramStart"/>
+      <w:r>
+        <w:t>=..</w:t>
+      </w:r>
+      <w:proofErr w:type="gramEnd"/>
+      <w:r>
+        <w:t>\Examples</w:t>
       </w:r>
       <w:r>
         <w:t>\ExamplesDAREMessageEDS</w:t>
@@ -4823,6 +5104,7 @@
           <w:highlight w:val="white"/>
         </w:rPr>
       </w:pPr>
+      <w:proofErr w:type="spellStart"/>
       <w:r>
         <w:rPr>
           <w:highlight w:val="white"/>
@@ -4835,6 +5117,7 @@
         </w:rPr>
         <w:t>Type</w:t>
       </w:r>
+      <w:proofErr w:type="spellEnd"/>
     </w:p>
     <w:p>
       <w:pPr>
@@ -4946,7 +5229,15 @@
         <w:pStyle w:val="Meta"/>
       </w:pPr>
       <w:r>
-        <w:t>&lt;include=..\Examples\ExamplesDAREMessage</w:t>
+        <w:t>&lt;include</w:t>
+      </w:r>
+      <w:proofErr w:type="gramStart"/>
+      <w:r>
+        <w:t>=..</w:t>
+      </w:r>
+      <w:proofErr w:type="gramEnd"/>
+      <w:r>
+        <w:t>\Examples\ExamplesDAREMessage</w:t>
       </w:r>
       <w:r>
         <w:t>Mail</w:t>
@@ -5020,7 +5311,15 @@
         <w:pStyle w:val="Meta"/>
       </w:pPr>
       <w:r>
-        <w:t>&lt;include=..\Examples\</w:t>
+        <w:t>&lt;include</w:t>
+      </w:r>
+      <w:proofErr w:type="gramStart"/>
+      <w:r>
+        <w:t>=..</w:t>
+      </w:r>
+      <w:proofErr w:type="gramEnd"/>
+      <w:r>
+        <w:t>\Examples\</w:t>
       </w:r>
       <w:r>
         <w:t>MeshExamplesMessageEncrypted</w:t>
@@ -5053,7 +5352,21 @@
         <w:rPr>
           <w:highlight w:val="white"/>
         </w:rPr>
-        <w:t>The DARE key exchange is based on the JWE key exchange except that encryption modes are intentionally limited and the output of the key exchange is the DARE Master Key rather than the Content Encryption Key.</w:t>
+        <w:t xml:space="preserve">The DARE key exchange is based on the JWE key exchange except that encryption modes are intentionally </w:t>
+      </w:r>
+      <w:proofErr w:type="gramStart"/>
+      <w:r>
+        <w:rPr>
+          <w:highlight w:val="white"/>
+        </w:rPr>
+        <w:t>limited</w:t>
+      </w:r>
+      <w:proofErr w:type="gramEnd"/>
+      <w:r>
+        <w:rPr>
+          <w:highlight w:val="white"/>
+        </w:rPr>
+        <w:t xml:space="preserve"> and the output of the key exchange is the DARE Master Key rather than the Content Encryption Key.</w:t>
       </w:r>
     </w:p>
     <w:p>
@@ -5180,7 +5493,21 @@
         <w:rPr>
           <w:highlight w:val="white"/>
         </w:rPr>
-        <w:t>"dare-master" [</w:t>
+        <w:t>"</w:t>
+      </w:r>
+      <w:proofErr w:type="gramStart"/>
+      <w:r>
+        <w:rPr>
+          <w:highlight w:val="white"/>
+        </w:rPr>
+        <w:t>dare</w:t>
+      </w:r>
+      <w:proofErr w:type="gramEnd"/>
+      <w:r>
+        <w:rPr>
+          <w:highlight w:val="white"/>
+        </w:rPr>
+        <w:t>-master" [</w:t>
       </w:r>
       <w:r>
         <w:t>64 61 72 65 2d 6d 61 73 74 65 72</w:t>
@@ -5284,17 +5611,27 @@
         <w:rPr>
           <w:u w:val="single"/>
         </w:rPr>
-        <w:t>application/pkix-keyinfo</w:t>
-      </w:r>
+        <w:t>application/</w:t>
+      </w:r>
+      <w:proofErr w:type="spellStart"/>
+      <w:r>
+        <w:rPr>
+          <w:u w:val="single"/>
+        </w:rPr>
+        <w:t>pkix-keyinfo</w:t>
+      </w:r>
+      <w:proofErr w:type="spellEnd"/>
       <w:r>
         <w:t xml:space="preserve"> and the digested data is the ASN.1 DER encoded PKIX certificate </w:t>
       </w:r>
+      <w:proofErr w:type="spellStart"/>
       <w:r>
         <w:rPr>
           <w:u w:val="single"/>
         </w:rPr>
         <w:t>keyInfo</w:t>
       </w:r>
+      <w:proofErr w:type="spellEnd"/>
       <w:r>
         <w:t xml:space="preserve"> sequence for the corresponding public key.</w:t>
       </w:r>
@@ -5357,11 +5694,19 @@
           <w:highlight w:val="white"/>
         </w:rPr>
       </w:pPr>
-      <w:r>
-        <w:rPr>
-          <w:highlight w:val="white"/>
-        </w:rPr>
-        <w:t xml:space="preserve">The Master Salt is used to derive salt values for the </w:t>
+      <w:proofErr w:type="gramStart"/>
+      <w:r>
+        <w:rPr>
+          <w:highlight w:val="white"/>
+        </w:rPr>
+        <w:t>The Master</w:t>
+      </w:r>
+      <w:proofErr w:type="gramEnd"/>
+      <w:r>
+        <w:rPr>
+          <w:highlight w:val="white"/>
+        </w:rPr>
+        <w:t xml:space="preserve"> Salt is used to derive salt values for the </w:t>
       </w:r>
       <w:r>
         <w:t>envelope</w:t>
@@ -5438,13 +5783,27 @@
         <w:rPr>
           <w:highlight w:val="white"/>
         </w:rPr>
-        <w:t>Payload Salt Prefix</w:t>
-      </w:r>
-      <w:r>
-        <w:rPr>
-          <w:highlight w:val="white"/>
-        </w:rPr>
-        <w:t>,  Master Salt)</w:t>
+        <w:t xml:space="preserve">Payload Salt </w:t>
+      </w:r>
+      <w:proofErr w:type="gramStart"/>
+      <w:r>
+        <w:rPr>
+          <w:highlight w:val="white"/>
+        </w:rPr>
+        <w:t>Prefix</w:t>
+      </w:r>
+      <w:r>
+        <w:rPr>
+          <w:highlight w:val="white"/>
+        </w:rPr>
+        <w:t>,  Master</w:t>
+      </w:r>
+      <w:proofErr w:type="gramEnd"/>
+      <w:r>
+        <w:rPr>
+          <w:highlight w:val="white"/>
+        </w:rPr>
+        <w:t xml:space="preserve"> Salt)</w:t>
       </w:r>
     </w:p>
     <w:p>
@@ -5490,7 +5849,21 @@
         <w:rPr>
           <w:highlight w:val="white"/>
         </w:rPr>
-        <w:t xml:space="preserve">Frame number to allow reassembly of a data sequence split over a sequence of </w:t>
+        <w:t xml:space="preserve">Frame </w:t>
+      </w:r>
+      <w:proofErr w:type="gramStart"/>
+      <w:r>
+        <w:rPr>
+          <w:highlight w:val="white"/>
+        </w:rPr>
+        <w:t>number to allow</w:t>
+      </w:r>
+      <w:proofErr w:type="gramEnd"/>
+      <w:r>
+        <w:rPr>
+          <w:highlight w:val="white"/>
+        </w:rPr>
+        <w:t xml:space="preserve"> reassembly of a data sequence split over a sequence of </w:t>
       </w:r>
       <w:r>
         <w:t>envelope</w:t>
@@ -5629,7 +6002,21 @@
         <w:rPr>
           <w:highlight w:val="white"/>
         </w:rPr>
-        <w:t xml:space="preserve">Encryption and/or authentication keys are derived from the Master Key using a </w:t>
+        <w:t xml:space="preserve">Encryption and/or authentication keys are derived from the Master Key using </w:t>
+      </w:r>
+      <w:proofErr w:type="gramStart"/>
+      <w:r>
+        <w:rPr>
+          <w:highlight w:val="white"/>
+        </w:rPr>
+        <w:t>a</w:t>
+      </w:r>
+      <w:proofErr w:type="gramEnd"/>
+      <w:r>
+        <w:rPr>
+          <w:highlight w:val="white"/>
+        </w:rPr>
+        <w:t xml:space="preserve"> </w:t>
       </w:r>
       <w:r>
         <w:t>Extract-and-Expand Key Derivation Function</w:t>
@@ -5665,11 +6052,19 @@
           <w:highlight w:val="white"/>
         </w:rPr>
       </w:pPr>
-      <w:r>
-        <w:rPr>
-          <w:highlight w:val="white"/>
-        </w:rPr>
-        <w:t xml:space="preserve">The PRK is used to derive the algorithm keys using the </w:t>
+      <w:proofErr w:type="gramStart"/>
+      <w:r>
+        <w:rPr>
+          <w:highlight w:val="white"/>
+        </w:rPr>
+        <w:t>The PRK</w:t>
+      </w:r>
+      <w:proofErr w:type="gramEnd"/>
+      <w:r>
+        <w:rPr>
+          <w:highlight w:val="white"/>
+        </w:rPr>
+        <w:t xml:space="preserve"> is used to derive the algorithm keys using the </w:t>
       </w:r>
       <w:r>
         <w:t>application specific information</w:t>
@@ -5703,7 +6098,21 @@
         <w:rPr>
           <w:highlight w:val="white"/>
         </w:rPr>
-        <w:t>"dare-encrypt" [</w:t>
+        <w:t>"</w:t>
+      </w:r>
+      <w:proofErr w:type="gramStart"/>
+      <w:r>
+        <w:rPr>
+          <w:highlight w:val="white"/>
+        </w:rPr>
+        <w:t>dare</w:t>
+      </w:r>
+      <w:proofErr w:type="gramEnd"/>
+      <w:r>
+        <w:rPr>
+          <w:highlight w:val="white"/>
+        </w:rPr>
+        <w:t>-encrypt" [</w:t>
       </w:r>
       <w:r>
         <w:t>64 61 72 65 2d 65 6e 63 72 79 70 74</w:t>
@@ -5740,7 +6149,21 @@
         <w:rPr>
           <w:highlight w:val="white"/>
         </w:rPr>
-        <w:t>"dare-iv" [</w:t>
+        <w:t>"</w:t>
+      </w:r>
+      <w:proofErr w:type="gramStart"/>
+      <w:r>
+        <w:rPr>
+          <w:highlight w:val="white"/>
+        </w:rPr>
+        <w:t>dare</w:t>
+      </w:r>
+      <w:proofErr w:type="gramEnd"/>
+      <w:r>
+        <w:rPr>
+          <w:highlight w:val="white"/>
+        </w:rPr>
+        <w:t>-iv" [</w:t>
       </w:r>
       <w:r>
         <w:t>64 61 72 65 2d 65 6e 63 72 79 70 74</w:t>
@@ -5777,7 +6200,21 @@
         <w:rPr>
           <w:highlight w:val="white"/>
         </w:rPr>
-        <w:t>"dare-mac" [dare-mac]</w:t>
+        <w:t>"</w:t>
+      </w:r>
+      <w:proofErr w:type="gramStart"/>
+      <w:r>
+        <w:rPr>
+          <w:highlight w:val="white"/>
+        </w:rPr>
+        <w:t>dare</w:t>
+      </w:r>
+      <w:proofErr w:type="gramEnd"/>
+      <w:r>
+        <w:rPr>
+          <w:highlight w:val="white"/>
+        </w:rPr>
+        <w:t>-mac" [dare-mac]</w:t>
       </w:r>
     </w:p>
     <w:p>
@@ -6114,8 +6551,16 @@
         <w:rPr>
           <w:highlight w:val="white"/>
         </w:rPr>
-        <w:t>Field: kwd</w:t>
-      </w:r>
+        <w:t xml:space="preserve">Field: </w:t>
+      </w:r>
+      <w:proofErr w:type="spellStart"/>
+      <w:r>
+        <w:rPr>
+          <w:highlight w:val="white"/>
+        </w:rPr>
+        <w:t>kwd</w:t>
+      </w:r>
+      <w:proofErr w:type="spellEnd"/>
     </w:p>
     <w:p>
       <w:pPr>
@@ -6153,7 +6598,21 @@
         <w:rPr>
           <w:highlight w:val="white"/>
         </w:rPr>
-        <w:t>The default (and so far only) algorithm is kwd-aes-sha2-256-256.</w:t>
+        <w:t xml:space="preserve">The default (and so </w:t>
+      </w:r>
+      <w:proofErr w:type="gramStart"/>
+      <w:r>
+        <w:rPr>
+          <w:highlight w:val="white"/>
+        </w:rPr>
+        <w:t>far</w:t>
+      </w:r>
+      <w:proofErr w:type="gramEnd"/>
+      <w:r>
+        <w:rPr>
+          <w:highlight w:val="white"/>
+        </w:rPr>
+        <w:t xml:space="preserve"> only) algorithm is kwd-aes-sha2-256-256.</w:t>
       </w:r>
     </w:p>
     <w:p>
@@ -6326,12 +6785,21 @@
       <w:r>
         <w:t xml:space="preserve">s support sequential access. Only tree and Merkle tree containers support binary search access. An index frame MAY be written appended to any container and provides </w:t>
       </w:r>
+      <w:proofErr w:type="gramStart"/>
       <w:r>
         <w:rPr>
           <w:i/>
           <w:iCs/>
         </w:rPr>
-        <w:t>O(1)</w:t>
+        <w:t>O(</w:t>
+      </w:r>
+      <w:proofErr w:type="gramEnd"/>
+      <w:r>
+        <w:rPr>
+          <w:i/>
+          <w:iCs/>
+        </w:rPr>
+        <w:t>1)</w:t>
       </w:r>
       <w:r>
         <w:t xml:space="preserve"> access to any frame listed in the index.</w:t>
@@ -6450,7 +6918,15 @@
         <w:t>m</w:t>
       </w:r>
       <w:r>
-        <w:t xml:space="preserve"> frames where </w:t>
+        <w:t xml:space="preserve"> </w:t>
+      </w:r>
+      <w:proofErr w:type="gramStart"/>
+      <w:r>
+        <w:t>frames</w:t>
+      </w:r>
+      <w:proofErr w:type="gramEnd"/>
+      <w:r>
+        <w:t xml:space="preserve"> where </w:t>
       </w:r>
       <w:r>
         <w:rPr>
@@ -6505,12 +6981,14 @@
       <w:r>
         <w:t xml:space="preserve">As previously described, the JBCD frame structure allows incremental navigation to the immediately preceding frame. The </w:t>
       </w:r>
+      <w:proofErr w:type="spellStart"/>
       <w:r>
         <w:rPr>
           <w:u w:val="single"/>
         </w:rPr>
         <w:t>TreePosition</w:t>
       </w:r>
+      <w:proofErr w:type="spellEnd"/>
       <w:r>
         <w:t xml:space="preserve"> parameter specifies the start position of </w:t>
       </w:r>
@@ -6527,7 +7005,15 @@
     </w:p>
     <w:p>
       <w:r>
-        <w:t>The TreePosition parameter MAY be used to enable any frame in the container to be retrieved in log</w:t>
+        <w:t xml:space="preserve">The </w:t>
+      </w:r>
+      <w:proofErr w:type="spellStart"/>
+      <w:r>
+        <w:t>TreePosition</w:t>
+      </w:r>
+      <w:proofErr w:type="spellEnd"/>
+      <w:r>
+        <w:t xml:space="preserve"> parameter MAY be used to enable any frame in the container to be retrieved in log</w:t>
       </w:r>
       <w:r>
         <w:rPr>
@@ -6538,8 +7024,13 @@
       <w:r>
         <w:t xml:space="preserve">(n) time by means of a binary search. The </w:t>
       </w:r>
-      <w:r>
-        <w:t xml:space="preserve">TreePosition parameter specifies the </w:t>
+      <w:proofErr w:type="spellStart"/>
+      <w:r>
+        <w:t>TreePosition</w:t>
+      </w:r>
+      <w:proofErr w:type="spellEnd"/>
+      <w:r>
+        <w:t xml:space="preserve"> parameter specifies the </w:t>
       </w:r>
       <w:r>
         <w:t>i</w:t>
@@ -6558,14 +7049,24 @@
       <w:r>
         <w:t xml:space="preserve">For example, the </w:t>
       </w:r>
-      <w:r>
-        <w:t xml:space="preserve">TreePosition </w:t>
+      <w:proofErr w:type="spellStart"/>
+      <w:r>
+        <w:t>TreePosition</w:t>
+      </w:r>
+      <w:proofErr w:type="spellEnd"/>
+      <w:r>
+        <w:t xml:space="preserve"> </w:t>
       </w:r>
       <w:r>
         <w:t xml:space="preserve">of frame 6 in a container gives the location of frame 5, the </w:t>
       </w:r>
-      <w:r>
-        <w:t xml:space="preserve">TreePosition of frame </w:t>
+      <w:proofErr w:type="spellStart"/>
+      <w:r>
+        <w:t>TreePosition</w:t>
+      </w:r>
+      <w:proofErr w:type="spellEnd"/>
+      <w:r>
+        <w:t xml:space="preserve"> of frame </w:t>
       </w:r>
       <w:r>
         <w:t xml:space="preserve">5 </w:t>
@@ -6583,7 +7084,15 @@
         <w:t xml:space="preserve"> </w:t>
       </w:r>
       <w:r>
-        <w:t xml:space="preserve">the TreePosition of frame </w:t>
+        <w:t xml:space="preserve">the </w:t>
+      </w:r>
+      <w:proofErr w:type="spellStart"/>
+      <w:r>
+        <w:t>TreePosition</w:t>
+      </w:r>
+      <w:proofErr w:type="spellEnd"/>
+      <w:r>
+        <w:t xml:space="preserve"> of frame </w:t>
       </w:r>
       <w:r>
         <w:t>3</w:t>
@@ -6601,7 +7110,15 @@
         <w:t xml:space="preserve"> and </w:t>
       </w:r>
       <w:r>
-        <w:t xml:space="preserve">the TreePosition of frame </w:t>
+        <w:t xml:space="preserve">the </w:t>
+      </w:r>
+      <w:proofErr w:type="spellStart"/>
+      <w:r>
+        <w:t>TreePosition</w:t>
+      </w:r>
+      <w:proofErr w:type="spellEnd"/>
+      <w:r>
+        <w:t xml:space="preserve"> of frame </w:t>
       </w:r>
       <w:r>
         <w:t>1</w:t>
@@ -6618,7 +7135,15 @@
         <w:pStyle w:val="Meta"/>
       </w:pPr>
       <w:r>
-        <w:t>&lt;figuresvg="../Images/</w:t>
+        <w:t>&lt;</w:t>
+      </w:r>
+      <w:proofErr w:type="spellStart"/>
+      <w:r>
+        <w:t>figuresvg</w:t>
+      </w:r>
+      <w:proofErr w:type="spellEnd"/>
+      <w:r>
+        <w:t>="../Images/</w:t>
       </w:r>
       <w:r>
         <w:t>DARE</w:t>
@@ -6659,7 +7184,21 @@
         <w:rPr>
           <w:highlight w:val="white"/>
         </w:rPr>
-        <w:t>Contains a table of frame number, position pairs pointing to prior locations in the file.</w:t>
+        <w:t xml:space="preserve">Contains a table of frame </w:t>
+      </w:r>
+      <w:proofErr w:type="gramStart"/>
+      <w:r>
+        <w:rPr>
+          <w:highlight w:val="white"/>
+        </w:rPr>
+        <w:t>number</w:t>
+      </w:r>
+      <w:proofErr w:type="gramEnd"/>
+      <w:r>
+        <w:rPr>
+          <w:highlight w:val="white"/>
+        </w:rPr>
+        <w:t>, position pairs pointing to prior locations in the file.</w:t>
       </w:r>
     </w:p>
     <w:p>
@@ -6688,8 +7227,13 @@
         </w:rPr>
         <w:t xml:space="preserve">Contains a list of </w:t>
       </w:r>
-      <w:r>
-        <w:t xml:space="preserve">IndexMeta entries. </w:t>
+      <w:proofErr w:type="spellStart"/>
+      <w:r>
+        <w:t>IndexMeta</w:t>
+      </w:r>
+      <w:proofErr w:type="spellEnd"/>
+      <w:r>
+        <w:t xml:space="preserve"> entries. </w:t>
       </w:r>
       <w:r>
         <w:t>Each entry contains a metadata description and a list of frame indexes (not positions) of frames that match the description.</w:t>
@@ -6757,12 +7301,21 @@
         </w:rPr>
         <w:t xml:space="preserve">A digest chain is simple to implement but can only be verified if the full chain of values is known. Appending a frame to the chain has </w:t>
       </w:r>
+      <w:proofErr w:type="gramStart"/>
       <w:r>
         <w:rPr>
           <w:i/>
           <w:highlight w:val="white"/>
         </w:rPr>
-        <w:t>O(1)</w:t>
+        <w:t>O(</w:t>
+      </w:r>
+      <w:proofErr w:type="gramEnd"/>
+      <w:r>
+        <w:rPr>
+          <w:i/>
+          <w:highlight w:val="white"/>
+        </w:rPr>
+        <w:t>1)</w:t>
       </w:r>
       <w:r>
         <w:rPr>
@@ -6789,13 +7342,26 @@
         <w:pStyle w:val="Meta"/>
       </w:pPr>
       <w:r>
-        <w:t>&lt;figuresvg="../Images/</w:t>
-      </w:r>
+        <w:t>&lt;</w:t>
+      </w:r>
+      <w:proofErr w:type="spellStart"/>
+      <w:r>
+        <w:t>figuresvg</w:t>
+      </w:r>
+      <w:proofErr w:type="spellEnd"/>
+      <w:r>
+        <w:t>="../Images/</w:t>
+      </w:r>
+      <w:proofErr w:type="spellStart"/>
       <w:r>
         <w:t>DARE</w:t>
       </w:r>
       <w:r>
-        <w:t>hashchain.svg"&gt;Hash chain integrity check</w:t>
+        <w:t>hashchain.svg</w:t>
+      </w:r>
+      <w:proofErr w:type="spellEnd"/>
+      <w:r>
+        <w:t>"&gt;Hash chain integrity check</w:t>
       </w:r>
     </w:p>
     <w:p>
@@ -6839,8 +7405,23 @@
         <w:rPr>
           <w:highlight w:val="white"/>
         </w:rPr>
-        <w:t xml:space="preserve">, where null is a zero length octet sequence and </w:t>
-      </w:r>
+        <w:t xml:space="preserve">, where null is a </w:t>
+      </w:r>
+      <w:proofErr w:type="gramStart"/>
+      <w:r>
+        <w:rPr>
+          <w:highlight w:val="white"/>
+        </w:rPr>
+        <w:t>zero length</w:t>
+      </w:r>
+      <w:proofErr w:type="gramEnd"/>
+      <w:r>
+        <w:rPr>
+          <w:highlight w:val="white"/>
+        </w:rPr>
+        <w:t xml:space="preserve"> octet sequence and </w:t>
+      </w:r>
+      <w:proofErr w:type="spellStart"/>
       <w:r>
         <w:rPr>
           <w:i/>
@@ -6858,6 +7439,7 @@
         </w:rPr>
         <w:t>n</w:t>
       </w:r>
+      <w:proofErr w:type="spellEnd"/>
       <w:r>
         <w:rPr>
           <w:highlight w:val="white"/>
@@ -6899,30 +7481,32 @@
         </w:rPr>
         <w:t xml:space="preserve"> is </w:t>
       </w:r>
+      <w:proofErr w:type="gramStart"/>
       <w:r>
         <w:rPr>
           <w:i/>
           <w:iCs/>
           <w:highlight w:val="white"/>
         </w:rPr>
-        <w:t>H(H(Payload</w:t>
-      </w:r>
+        <w:t>H(</w:t>
+      </w:r>
+      <w:proofErr w:type="gramEnd"/>
       <w:r>
         <w:rPr>
           <w:i/>
           <w:iCs/>
           <w:highlight w:val="white"/>
-          <w:vertAlign w:val="subscript"/>
-        </w:rPr>
-        <w:t>n-1</w:t>
+        </w:rPr>
+        <w:t>H(Payload</w:t>
       </w:r>
       <w:r>
         <w:rPr>
           <w:i/>
           <w:iCs/>
           <w:highlight w:val="white"/>
-        </w:rPr>
-        <w:t xml:space="preserve"> +</w:t>
+          <w:vertAlign w:val="subscript"/>
+        </w:rPr>
+        <w:t>n-1</w:t>
       </w:r>
       <w:r>
         <w:rPr>
@@ -6930,7 +7514,7 @@
           <w:iCs/>
           <w:highlight w:val="white"/>
         </w:rPr>
-        <w:t xml:space="preserve"> </w:t>
+        <w:t xml:space="preserve"> +</w:t>
       </w:r>
       <w:r>
         <w:rPr>
@@ -6938,58 +7522,48 @@
           <w:iCs/>
           <w:highlight w:val="white"/>
         </w:rPr>
-        <w:t>H(Payload</w:t>
+        <w:t xml:space="preserve"> </w:t>
       </w:r>
       <w:r>
         <w:rPr>
           <w:i/>
           <w:iCs/>
           <w:highlight w:val="white"/>
-          <w:vertAlign w:val="subscript"/>
-        </w:rPr>
-        <w:t>n</w:t>
-      </w:r>
+        </w:rPr>
+        <w:t>H(</w:t>
+      </w:r>
+      <w:proofErr w:type="spellStart"/>
       <w:r>
         <w:rPr>
           <w:i/>
           <w:iCs/>
           <w:highlight w:val="white"/>
         </w:rPr>
-        <w:t>))</w:t>
-      </w:r>
-      <w:r>
-        <w:rPr>
-          <w:highlight w:val="white"/>
-        </w:rPr>
-        <w:t xml:space="preserve">, where </w:t>
+        <w:t>Payload</w:t>
       </w:r>
       <w:r>
         <w:rPr>
           <w:i/>
           <w:iCs/>
           <w:highlight w:val="white"/>
-        </w:rPr>
-        <w:t>A+B</w:t>
-      </w:r>
-      <w:r>
-        <w:rPr>
-          <w:highlight w:val="white"/>
-        </w:rPr>
-        <w:t xml:space="preserve"> stands for concatenation of the byte sequences </w:t>
-      </w:r>
+          <w:vertAlign w:val="subscript"/>
+        </w:rPr>
+        <w:t>n</w:t>
+      </w:r>
+      <w:proofErr w:type="spellEnd"/>
       <w:r>
         <w:rPr>
           <w:i/>
           <w:iCs/>
           <w:highlight w:val="white"/>
         </w:rPr>
-        <w:t>A</w:t>
-      </w:r>
-      <w:r>
-        <w:rPr>
-          <w:highlight w:val="white"/>
-        </w:rPr>
-        <w:t xml:space="preserve"> and </w:t>
+        <w:t>))</w:t>
+      </w:r>
+      <w:r>
+        <w:rPr>
+          <w:highlight w:val="white"/>
+        </w:rPr>
+        <w:t xml:space="preserve">, where </w:t>
       </w:r>
       <w:r>
         <w:rPr>
@@ -6997,53 +7571,13 @@
           <w:iCs/>
           <w:highlight w:val="white"/>
         </w:rPr>
-        <w:t>B</w:t>
-      </w:r>
-      <w:r>
-        <w:rPr>
-          <w:highlight w:val="white"/>
-        </w:rPr>
-        <w:t>.</w:t>
-      </w:r>
-    </w:p>
-    <w:p>
-      <w:pPr>
-        <w:pStyle w:val="Heading3"/>
-        <w:rPr>
-          <w:highlight w:val="white"/>
-        </w:rPr>
-      </w:pPr>
-      <w:r>
-        <w:rPr>
-          <w:highlight w:val="white"/>
-        </w:rPr>
-        <w:t>Binary Merkle tree calculation</w:t>
-      </w:r>
-    </w:p>
-    <w:p>
-      <w:pPr>
-        <w:rPr>
-          <w:highlight w:val="white"/>
-        </w:rPr>
-      </w:pPr>
-      <w:r>
-        <w:rPr>
-          <w:highlight w:val="white"/>
-        </w:rPr>
-        <w:t>The tree index mechanism describe earlier may be used to implement a binary Merkle tree. The value TreeDigest specifies the apex value of the tree for that node.</w:t>
-      </w:r>
-    </w:p>
-    <w:p>
-      <w:pPr>
-        <w:rPr>
-          <w:highlight w:val="white"/>
-        </w:rPr>
-      </w:pPr>
-      <w:r>
-        <w:rPr>
-          <w:highlight w:val="white"/>
-        </w:rPr>
-        <w:t xml:space="preserve">Appending a frame to the chain has </w:t>
+        <w:t>A+B</w:t>
+      </w:r>
+      <w:r>
+        <w:rPr>
+          <w:highlight w:val="white"/>
+        </w:rPr>
+        <w:t xml:space="preserve"> stands for concatenation of the byte sequences </w:t>
       </w:r>
       <w:r>
         <w:rPr>
@@ -7051,44 +7585,113 @@
           <w:iCs/>
           <w:highlight w:val="white"/>
         </w:rPr>
-        <w:t>O(log</w:t>
+        <w:t>A</w:t>
+      </w:r>
+      <w:r>
+        <w:rPr>
+          <w:highlight w:val="white"/>
+        </w:rPr>
+        <w:t xml:space="preserve"> and </w:t>
       </w:r>
       <w:r>
         <w:rPr>
           <w:i/>
           <w:iCs/>
           <w:highlight w:val="white"/>
-          <w:vertAlign w:val="subscript"/>
-        </w:rPr>
-        <w:t>2</w:t>
-      </w:r>
+        </w:rPr>
+        <w:t>B</w:t>
+      </w:r>
+      <w:r>
+        <w:rPr>
+          <w:highlight w:val="white"/>
+        </w:rPr>
+        <w:t>.</w:t>
+      </w:r>
+    </w:p>
+    <w:p>
+      <w:pPr>
+        <w:pStyle w:val="Heading3"/>
+        <w:rPr>
+          <w:highlight w:val="white"/>
+        </w:rPr>
+      </w:pPr>
+      <w:r>
+        <w:rPr>
+          <w:highlight w:val="white"/>
+        </w:rPr>
+        <w:t>Binary Merkle tree calculation</w:t>
+      </w:r>
+    </w:p>
+    <w:p>
+      <w:pPr>
+        <w:rPr>
+          <w:highlight w:val="white"/>
+        </w:rPr>
+      </w:pPr>
+      <w:r>
+        <w:rPr>
+          <w:highlight w:val="white"/>
+        </w:rPr>
+        <w:t xml:space="preserve">The tree index mechanism </w:t>
+      </w:r>
+      <w:proofErr w:type="gramStart"/>
+      <w:r>
+        <w:rPr>
+          <w:highlight w:val="white"/>
+        </w:rPr>
+        <w:t>describe</w:t>
+      </w:r>
+      <w:proofErr w:type="gramEnd"/>
+      <w:r>
+        <w:rPr>
+          <w:highlight w:val="white"/>
+        </w:rPr>
+        <w:t xml:space="preserve"> earlier may be used to implement a binary Merkle tree. The value </w:t>
+      </w:r>
+      <w:proofErr w:type="spellStart"/>
+      <w:r>
+        <w:rPr>
+          <w:highlight w:val="white"/>
+        </w:rPr>
+        <w:t>TreeDigest</w:t>
+      </w:r>
+      <w:proofErr w:type="spellEnd"/>
+      <w:r>
+        <w:rPr>
+          <w:highlight w:val="white"/>
+        </w:rPr>
+        <w:t xml:space="preserve"> specifies the apex value of the tree for that node.</w:t>
+      </w:r>
+    </w:p>
+    <w:p>
+      <w:pPr>
+        <w:rPr>
+          <w:highlight w:val="white"/>
+        </w:rPr>
+      </w:pPr>
+      <w:r>
+        <w:rPr>
+          <w:highlight w:val="white"/>
+        </w:rPr>
+        <w:t xml:space="preserve">Appending a frame to the chain has </w:t>
+      </w:r>
+      <w:proofErr w:type="gramStart"/>
       <w:r>
         <w:rPr>
           <w:i/>
           <w:iCs/>
           <w:highlight w:val="white"/>
         </w:rPr>
-        <w:t xml:space="preserve"> (n))</w:t>
-      </w:r>
-      <w:r>
-        <w:rPr>
-          <w:highlight w:val="white"/>
-        </w:rPr>
-        <w:t xml:space="preserve"> </w:t>
-      </w:r>
-      <w:r>
-        <w:rPr>
-          <w:highlight w:val="white"/>
-        </w:rPr>
-        <w:t xml:space="preserve">complexity provided that the container format supports at least the binary tree index. Verifying a chain has </w:t>
-      </w:r>
+        <w:t>O(</w:t>
+      </w:r>
+      <w:proofErr w:type="gramEnd"/>
       <w:r>
         <w:rPr>
           <w:i/>
           <w:iCs/>
           <w:highlight w:val="white"/>
         </w:rPr>
-        <w:t>O(log</w:t>
+        <w:t>log</w:t>
       </w:r>
       <w:r>
         <w:rPr>
@@ -7105,29 +7708,76 @@
           <w:iCs/>
           <w:highlight w:val="white"/>
         </w:rPr>
+        <w:t xml:space="preserve"> (n))</w:t>
+      </w:r>
+      <w:r>
+        <w:rPr>
+          <w:highlight w:val="white"/>
+        </w:rPr>
         <w:t xml:space="preserve"> </w:t>
       </w:r>
+      <w:r>
+        <w:rPr>
+          <w:highlight w:val="white"/>
+        </w:rPr>
+        <w:t xml:space="preserve">complexity provided that the container format supports at least the binary tree index. Verifying a chain has </w:t>
+      </w:r>
+      <w:proofErr w:type="gramStart"/>
       <w:r>
         <w:rPr>
           <w:i/>
           <w:iCs/>
           <w:highlight w:val="white"/>
         </w:rPr>
-        <w:t>(</w:t>
-      </w:r>
+        <w:t>O(</w:t>
+      </w:r>
+      <w:proofErr w:type="gramEnd"/>
       <w:r>
         <w:rPr>
           <w:i/>
           <w:iCs/>
           <w:highlight w:val="white"/>
         </w:rPr>
-        <w:t>n)</w:t>
+        <w:t>log</w:t>
       </w:r>
       <w:r>
         <w:rPr>
           <w:i/>
           <w:iCs/>
           <w:highlight w:val="white"/>
+          <w:vertAlign w:val="subscript"/>
+        </w:rPr>
+        <w:t>2</w:t>
+      </w:r>
+      <w:r>
+        <w:rPr>
+          <w:i/>
+          <w:iCs/>
+          <w:highlight w:val="white"/>
+        </w:rPr>
+        <w:t xml:space="preserve"> </w:t>
+      </w:r>
+      <w:r>
+        <w:rPr>
+          <w:i/>
+          <w:iCs/>
+          <w:highlight w:val="white"/>
+        </w:rPr>
+        <w:t>(</w:t>
+      </w:r>
+      <w:r>
+        <w:rPr>
+          <w:i/>
+          <w:iCs/>
+          <w:highlight w:val="white"/>
+        </w:rPr>
+        <w:t>n)</w:t>
+      </w:r>
+      <w:r>
+        <w:rPr>
+          <w:i/>
+          <w:iCs/>
+          <w:highlight w:val="white"/>
         </w:rPr>
         <w:t>)</w:t>
       </w:r>
@@ -7210,7 +7860,21 @@
         <w:rPr>
           <w:highlight w:val="white"/>
         </w:rPr>
-        <w:t xml:space="preserve"> parameter in the content header. The data that the signature is calculated over is defined by the typ parameter of the Signature as follows.</w:t>
+        <w:t xml:space="preserve"> parameter in the content header. The data that the signature is calculated over is defined by the </w:t>
+      </w:r>
+      <w:proofErr w:type="spellStart"/>
+      <w:r>
+        <w:rPr>
+          <w:highlight w:val="white"/>
+        </w:rPr>
+        <w:t>typ</w:t>
+      </w:r>
+      <w:proofErr w:type="spellEnd"/>
+      <w:r>
+        <w:rPr>
+          <w:highlight w:val="white"/>
+        </w:rPr>
+        <w:t xml:space="preserve"> parameter of the Signature as follows.</w:t>
       </w:r>
     </w:p>
     <w:p>
@@ -7234,12 +7898,14 @@
       <w:r>
         <w:t xml:space="preserve">The value of the </w:t>
       </w:r>
+      <w:proofErr w:type="spellStart"/>
       <w:r>
         <w:rPr>
           <w:u w:val="single"/>
         </w:rPr>
         <w:t>PayloadDigest</w:t>
       </w:r>
+      <w:proofErr w:type="spellEnd"/>
       <w:r>
         <w:t xml:space="preserve"> parameter</w:t>
       </w:r>
@@ -7265,12 +7931,14 @@
       <w:r>
         <w:t xml:space="preserve">The value of the </w:t>
       </w:r>
+      <w:proofErr w:type="spellStart"/>
       <w:r>
         <w:rPr>
           <w:u w:val="single"/>
         </w:rPr>
         <w:t>ChainDigest</w:t>
       </w:r>
+      <w:proofErr w:type="spellEnd"/>
       <w:r>
         <w:t xml:space="preserve"> parameter</w:t>
       </w:r>
@@ -7299,12 +7967,14 @@
       <w:r>
         <w:t xml:space="preserve">The value of the </w:t>
       </w:r>
+      <w:proofErr w:type="spellStart"/>
       <w:r>
         <w:rPr>
           <w:u w:val="single"/>
         </w:rPr>
         <w:t>TreeDigestFinal</w:t>
       </w:r>
+      <w:proofErr w:type="spellEnd"/>
       <w:r>
         <w:t xml:space="preserve"> parameter</w:t>
       </w:r>
@@ -7321,6 +7991,7 @@
         </w:rPr>
         <w:t xml:space="preserve">If the </w:t>
       </w:r>
+      <w:proofErr w:type="spellStart"/>
       <w:r>
         <w:rPr>
           <w:highlight w:val="white"/>
@@ -7328,6 +7999,7 @@
         </w:rPr>
         <w:t>typ</w:t>
       </w:r>
+      <w:proofErr w:type="spellEnd"/>
       <w:r>
         <w:rPr>
           <w:highlight w:val="white"/>
@@ -7345,20 +8017,214 @@
         <w:rPr>
           <w:highlight w:val="white"/>
         </w:rPr>
-        <w:t>A frame MAY contain multiple signatures created with the same signing key and different typ values.</w:t>
-      </w:r>
-    </w:p>
-    <w:p>
-      <w:pPr>
-        <w:rPr>
-          <w:highlight w:val="white"/>
-        </w:rPr>
-      </w:pPr>
-      <w:r>
-        <w:rPr>
-          <w:highlight w:val="white"/>
-        </w:rPr>
-        <w:t>The use of signatures over chain and tree digest values permit multiple frames to be validated using a single signature verification operation.</w:t>
+        <w:t xml:space="preserve">A frame MAY contain multiple signatures created with the same signing key and different </w:t>
+      </w:r>
+      <w:proofErr w:type="spellStart"/>
+      <w:r>
+        <w:rPr>
+          <w:highlight w:val="white"/>
+        </w:rPr>
+        <w:t>typ</w:t>
+      </w:r>
+      <w:proofErr w:type="spellEnd"/>
+      <w:r>
+        <w:rPr>
+          <w:highlight w:val="white"/>
+        </w:rPr>
+        <w:t xml:space="preserve"> values.</w:t>
+      </w:r>
+    </w:p>
+    <w:p>
+      <w:pPr>
+        <w:rPr>
+          <w:highlight w:val="white"/>
+        </w:rPr>
+      </w:pPr>
+      <w:r>
+        <w:rPr>
+          <w:highlight w:val="white"/>
+        </w:rPr>
+        <w:t>The use of signatures over chain and tree digest values permit</w:t>
+      </w:r>
+      <w:r>
+        <w:rPr>
+          <w:highlight w:val="white"/>
+        </w:rPr>
+        <w:t>s</w:t>
+      </w:r>
+      <w:r>
+        <w:rPr>
+          <w:highlight w:val="white"/>
+        </w:rPr>
+        <w:t xml:space="preserve"> multiple frames to be validated using a single signature verification operation.</w:t>
+      </w:r>
+    </w:p>
+    <w:p>
+      <w:pPr>
+        <w:pStyle w:val="Heading1"/>
+      </w:pPr>
+      <w:r>
+        <w:t xml:space="preserve">Dare </w:t>
+      </w:r>
+      <w:r>
+        <w:t>Sequence</w:t>
+      </w:r>
+      <w:r>
+        <w:t xml:space="preserve"> </w:t>
+      </w:r>
+      <w:r>
+        <w:t>Applications</w:t>
+      </w:r>
+    </w:p>
+    <w:p>
+      <w:r>
+        <w:t xml:space="preserve">DARE </w:t>
+      </w:r>
+      <w:r>
+        <w:t>Sequence</w:t>
+      </w:r>
+      <w:r>
+        <w:t>s are used to implement two forms of persistence store to support Mesh operations:</w:t>
+      </w:r>
+    </w:p>
+    <w:p>
+      <w:pPr>
+        <w:pStyle w:val="DT"/>
+      </w:pPr>
+      <w:r>
+        <w:t>Catalogs</w:t>
+      </w:r>
+    </w:p>
+    <w:p>
+      <w:pPr>
+        <w:pStyle w:val="DD"/>
+      </w:pPr>
+      <w:r>
+        <w:t>A set of related items which MAY be added, modified or deleted at any time.</w:t>
+      </w:r>
+    </w:p>
+    <w:p>
+      <w:pPr>
+        <w:pStyle w:val="DT"/>
+      </w:pPr>
+      <w:r>
+        <w:t>Spools</w:t>
+      </w:r>
+    </w:p>
+    <w:p>
+      <w:pPr>
+        <w:pStyle w:val="DD"/>
+      </w:pPr>
+      <w:r>
+        <w:t xml:space="preserve">A list of related items whose status MAY be changed at any </w:t>
+      </w:r>
+      <w:proofErr w:type="gramStart"/>
+      <w:r>
+        <w:t>time</w:t>
+      </w:r>
+      <w:proofErr w:type="gramEnd"/>
+      <w:r>
+        <w:t xml:space="preserve"> but which are immutable once added.</w:t>
+      </w:r>
+    </w:p>
+    <w:p>
+      <w:r>
+        <w:t xml:space="preserve">Since DARE </w:t>
+      </w:r>
+      <w:r>
+        <w:t>Sequence</w:t>
+      </w:r>
+      <w:r>
+        <w:t>s are an append only log format, entries can only be modified or deleted by adding items to the log to change the status of previous entries. It is always possible to undo any operation on a catalog or spool unless the underlying container is purged or the individual entries modified.</w:t>
+      </w:r>
+    </w:p>
+    <w:p>
+      <w:pPr>
+        <w:pStyle w:val="Heading2"/>
+      </w:pPr>
+      <w:r>
+        <w:t>Catalog</w:t>
+      </w:r>
+    </w:p>
+    <w:p>
+      <w:r>
+        <w:t>Catalogs contain a set of entries, each of which is distinguished by a unique identifier.</w:t>
+      </w:r>
+    </w:p>
+    <w:p>
+      <w:r>
+        <w:t>Three operations are supported:</w:t>
+      </w:r>
+    </w:p>
+    <w:p>
+      <w:pPr>
+        <w:pStyle w:val="DT"/>
+      </w:pPr>
+      <w:r>
+        <w:t>Add</w:t>
+      </w:r>
+    </w:p>
+    <w:p>
+      <w:pPr>
+        <w:pStyle w:val="DD"/>
+      </w:pPr>
+      <w:r>
+        <w:t>Addition of the entry to the catalog</w:t>
+      </w:r>
+    </w:p>
+    <w:p>
+      <w:pPr>
+        <w:pStyle w:val="DT"/>
+      </w:pPr>
+      <w:r>
+        <w:t>Update</w:t>
+      </w:r>
+    </w:p>
+    <w:p>
+      <w:pPr>
+        <w:pStyle w:val="DD"/>
+      </w:pPr>
+      <w:r>
+        <w:t>Modification of the data associated with the entry excluding the identifier</w:t>
+      </w:r>
+    </w:p>
+    <w:p>
+      <w:pPr>
+        <w:pStyle w:val="DT"/>
+      </w:pPr>
+      <w:r>
+        <w:t>Delete</w:t>
+      </w:r>
+    </w:p>
+    <w:p>
+      <w:pPr>
+        <w:pStyle w:val="DD"/>
+      </w:pPr>
+      <w:r>
+        <w:t>Removal of the entry from the catalog</w:t>
+      </w:r>
+    </w:p>
+    <w:p>
+      <w:r>
+        <w:t>The set of valid state transitions is defined by the Finite State machine:</w:t>
+      </w:r>
+    </w:p>
+    <w:p>
+      <w:pPr>
+        <w:pStyle w:val="pre0"/>
+      </w:pPr>
+      <w:r>
+        <w:t>(Add-Update*-</w:t>
+      </w:r>
+      <w:proofErr w:type="gramStart"/>
+      <w:r>
+        <w:t>Delete)*</w:t>
+      </w:r>
+      <w:proofErr w:type="gramEnd"/>
+    </w:p>
+    <w:p>
+      <w:r>
+        <w:t>Catalogs are used to represent sets of persistent objects associated with a Mesh Service Account. The user's set of contacts for example. Each contact entry may be modified many times over time but refers to the same subject for its entire lifetime.</w:t>
       </w:r>
     </w:p>
     <w:p>
@@ -7366,7 +8232,141 @@
         <w:pStyle w:val="Meta"/>
       </w:pPr>
       <w:r>
-        <w:t>&lt;include=..\Generated\DareSchema.md&gt;</w:t>
+        <w:t>&lt;include</w:t>
+      </w:r>
+      <w:proofErr w:type="gramStart"/>
+      <w:r>
+        <w:t>=..</w:t>
+      </w:r>
+      <w:proofErr w:type="gramEnd"/>
+      <w:r>
+        <w:t>\</w:t>
+      </w:r>
+      <w:r>
+        <w:t>Examples\</w:t>
+      </w:r>
+      <w:r>
+        <w:t>DareSchemaCatalog</w:t>
+      </w:r>
+      <w:r>
+        <w:t>.md&gt;</w:t>
+      </w:r>
+    </w:p>
+    <w:p>
+      <w:pPr>
+        <w:pStyle w:val="Heading2"/>
+      </w:pPr>
+      <w:r>
+        <w:t>Spool</w:t>
+      </w:r>
+    </w:p>
+    <w:p>
+      <w:r>
+        <w:t>Spools contain lists of entries, each of which is distinguished by a unique identifier.</w:t>
+      </w:r>
+    </w:p>
+    <w:p>
+      <w:r>
+        <w:t>Four operations are supported:</w:t>
+      </w:r>
+    </w:p>
+    <w:p>
+      <w:pPr>
+        <w:pStyle w:val="DT"/>
+      </w:pPr>
+      <w:r>
+        <w:t>Post</w:t>
+      </w:r>
+    </w:p>
+    <w:p>
+      <w:pPr>
+        <w:pStyle w:val="DD"/>
+      </w:pPr>
+      <w:r>
+        <w:t>Addition of the entry to the spool</w:t>
+      </w:r>
+    </w:p>
+    <w:p>
+      <w:pPr>
+        <w:pStyle w:val="DT"/>
+      </w:pPr>
+      <w:r>
+        <w:t>Processed</w:t>
+      </w:r>
+    </w:p>
+    <w:p>
+      <w:pPr>
+        <w:pStyle w:val="DD"/>
+      </w:pPr>
+      <w:r>
+        <w:t>Marks the entry as having been processed.</w:t>
+      </w:r>
+    </w:p>
+    <w:p>
+      <w:pPr>
+        <w:pStyle w:val="DT"/>
+      </w:pPr>
+      <w:r>
+        <w:t>Unprocessed</w:t>
+      </w:r>
+    </w:p>
+    <w:p>
+      <w:pPr>
+        <w:pStyle w:val="DD"/>
+      </w:pPr>
+      <w:r>
+        <w:t>Returns the entry to the unread state.</w:t>
+      </w:r>
+    </w:p>
+    <w:p>
+      <w:pPr>
+        <w:pStyle w:val="DT"/>
+      </w:pPr>
+      <w:r>
+        <w:t>Delete</w:t>
+      </w:r>
+    </w:p>
+    <w:p>
+      <w:pPr>
+        <w:pStyle w:val="DD"/>
+      </w:pPr>
+      <w:r>
+        <w:t>Mark the entry as deleted allowing recovery of associated storage in a subsequent purge operation.</w:t>
+      </w:r>
+    </w:p>
+    <w:p>
+      <w:r>
+        <w:t>The set of valid state transitions is defined by the Finite State machine:</w:t>
+      </w:r>
+    </w:p>
+    <w:p>
+      <w:pPr>
+        <w:pStyle w:val="pre0"/>
+      </w:pPr>
+      <w:r>
+        <w:t>Post</w:t>
+      </w:r>
+      <w:proofErr w:type="gramStart"/>
+      <w:r>
+        <w:t>-(</w:t>
+      </w:r>
+      <w:proofErr w:type="gramEnd"/>
+      <w:r>
+        <w:t>Processed</w:t>
+      </w:r>
+      <w:r>
+        <w:t xml:space="preserve">| </w:t>
+      </w:r>
+      <w:r>
+        <w:t>Unprocessed</w:t>
+      </w:r>
+      <w:r>
+        <w:t>| Delete *)</w:t>
+      </w:r>
+    </w:p>
+    <w:p>
+      <w:r>
+        <w:t>Spools are used to represent time sequence ordered entries such as lists of messages being sent or received, task queues and transaction logs.</w:t>
       </w:r>
     </w:p>
     <w:p>
@@ -7374,10 +8374,21 @@
         <w:pStyle w:val="Meta"/>
       </w:pPr>
       <w:r>
-        <w:t>&lt;include=..\Generated\</w:t>
-      </w:r>
-      <w:r>
-        <w:t>ContainerEntry</w:t>
+        <w:t>&lt;include</w:t>
+      </w:r>
+      <w:proofErr w:type="gramStart"/>
+      <w:r>
+        <w:t>=..</w:t>
+      </w:r>
+      <w:proofErr w:type="gramEnd"/>
+      <w:r>
+        <w:t>\</w:t>
+      </w:r>
+      <w:r>
+        <w:t>Examples\</w:t>
+      </w:r>
+      <w:r>
+        <w:t>DareSchemaSpool</w:t>
       </w:r>
       <w:r>
         <w:t>.md&gt;</w:t>
@@ -7385,1019 +8396,771 @@
     </w:p>
     <w:p>
       <w:pPr>
+        <w:pStyle w:val="Heading2"/>
+      </w:pPr>
+      <w:r>
+        <w:t>Archive</w:t>
+      </w:r>
+    </w:p>
+    <w:p>
+      <w:r>
+        <w:t xml:space="preserve">A DARE Archive is a DARE </w:t>
+      </w:r>
+      <w:r>
+        <w:t>Sequence</w:t>
+      </w:r>
+      <w:r>
+        <w:t xml:space="preserve"> whose entries contain files. This affords the same functionality as a traditional ZIP or tar archive but with the added </w:t>
+      </w:r>
+      <w:r>
+        <w:t xml:space="preserve">cryptographic capabilities provided by </w:t>
+      </w:r>
+      <w:r>
+        <w:t xml:space="preserve">the </w:t>
+      </w:r>
+      <w:r>
+        <w:t>DARE</w:t>
+      </w:r>
+      <w:r>
+        <w:t xml:space="preserve"> format</w:t>
+      </w:r>
+      <w:r>
+        <w:t>.</w:t>
+      </w:r>
+    </w:p>
+    <w:p>
+      <w:pPr>
         <w:pStyle w:val="Heading1"/>
-      </w:pPr>
-      <w:r>
-        <w:t xml:space="preserve">Dare </w:t>
+        <w:rPr>
+          <w:highlight w:val="white"/>
+        </w:rPr>
+      </w:pPr>
+      <w:r>
+        <w:rPr>
+          <w:highlight w:val="white"/>
+        </w:rPr>
+        <w:t>Future Work</w:t>
+      </w:r>
+    </w:p>
+    <w:p>
+      <w:pPr>
+        <w:rPr>
+          <w:highlight w:val="white"/>
+        </w:rPr>
+      </w:pPr>
+      <w:r>
+        <w:rPr>
+          <w:highlight w:val="white"/>
+        </w:rPr>
+        <w:t xml:space="preserve">The current specification describes an approach in which containers are written according to a strict append-only policy. </w:t>
+      </w:r>
+      <w:r>
+        <w:rPr>
+          <w:highlight w:val="white"/>
+        </w:rPr>
+        <w:t xml:space="preserve">Greater flexibility may be achieved by loosening this requirement </w:t>
+      </w:r>
+      <w:r>
+        <w:rPr>
+          <w:highlight w:val="white"/>
+        </w:rPr>
+        <w:t>allowing</w:t>
+      </w:r>
+      <w:r>
+        <w:rPr>
+          <w:highlight w:val="white"/>
+        </w:rPr>
+        <w:t xml:space="preserve"> record(s) at the end of the container to be overwritten</w:t>
+      </w:r>
+      <w:r>
+        <w:rPr>
+          <w:highlight w:val="white"/>
+        </w:rPr>
+        <w:t>.</w:t>
+      </w:r>
+    </w:p>
+    <w:p>
+      <w:pPr>
+        <w:pStyle w:val="Heading2"/>
+        <w:rPr>
+          <w:highlight w:val="white"/>
+        </w:rPr>
+      </w:pPr>
+      <w:r>
+        <w:rPr>
+          <w:highlight w:val="white"/>
+        </w:rPr>
+        <w:t>Terminal integrity check</w:t>
+      </w:r>
+    </w:p>
+    <w:p>
+      <w:pPr>
+        <w:rPr>
+          <w:highlight w:val="white"/>
+        </w:rPr>
+      </w:pPr>
+      <w:r>
+        <w:rPr>
+          <w:highlight w:val="white"/>
+        </w:rPr>
+        <w:t xml:space="preserve">A major concern when operating a critical service is the possibility of a hardware or power failure occurring </w:t>
+      </w:r>
+      <w:r>
+        <w:rPr>
+          <w:highlight w:val="white"/>
+        </w:rPr>
+        <w:t>during a write operation causing the file update to be incomplete.</w:t>
+      </w:r>
+      <w:r>
+        <w:rPr>
+          <w:highlight w:val="white"/>
+        </w:rPr>
+        <w:t xml:space="preserve"> While most modern operating systems have effective mechanisms in place to prevent corruption </w:t>
+      </w:r>
+      <w:r>
+        <w:rPr>
+          <w:highlight w:val="white"/>
+        </w:rPr>
+        <w:t xml:space="preserve">of the file system itself in such circumstances, this does not provide </w:t>
+      </w:r>
+      <w:r>
+        <w:rPr>
+          <w:highlight w:val="white"/>
+        </w:rPr>
+        <w:t xml:space="preserve">sufficient </w:t>
+      </w:r>
+      <w:r>
+        <w:rPr>
+          <w:highlight w:val="white"/>
+        </w:rPr>
+        <w:t>protection a</w:t>
+      </w:r>
+      <w:r>
+        <w:rPr>
+          <w:highlight w:val="white"/>
+        </w:rPr>
+        <w:t>t the application level.</w:t>
+      </w:r>
+    </w:p>
+    <w:p>
+      <w:pPr>
+        <w:rPr>
+          <w:highlight w:val="white"/>
+        </w:rPr>
+      </w:pPr>
+      <w:r>
+        <w:rPr>
+          <w:highlight w:val="white"/>
+        </w:rPr>
+        <w:t>A</w:t>
+      </w:r>
+      <w:r>
+        <w:rPr>
+          <w:highlight w:val="white"/>
+        </w:rPr>
+        <w:t xml:space="preserve">ppending a null record containing a </w:t>
+      </w:r>
+      <w:r>
+        <w:rPr>
+          <w:highlight w:val="white"/>
+        </w:rPr>
+        <w:t xml:space="preserve">container-specific magic number provides an effective means of detecting this </w:t>
+      </w:r>
+      <w:r>
+        <w:rPr>
+          <w:highlight w:val="white"/>
+        </w:rPr>
+        <w:t>circumstance</w:t>
+      </w:r>
+      <w:r>
+        <w:rPr>
+          <w:highlight w:val="white"/>
+        </w:rPr>
+        <w:t xml:space="preserve"> that can be quickly verified</w:t>
+      </w:r>
+      <w:r>
+        <w:rPr>
+          <w:highlight w:val="white"/>
+        </w:rPr>
+        <w:t>.</w:t>
+      </w:r>
+    </w:p>
+    <w:p>
+      <w:pPr>
+        <w:rPr>
+          <w:highlight w:val="white"/>
+        </w:rPr>
+      </w:pPr>
+      <w:r>
+        <w:rPr>
+          <w:highlight w:val="white"/>
+        </w:rPr>
+        <w:t xml:space="preserve">If a container specifies a terminal integrity check value in the header of frame zero, the </w:t>
+      </w:r>
+      <w:r>
+        <w:rPr>
+          <w:highlight w:val="white"/>
+        </w:rPr>
+        <w:t xml:space="preserve">container </w:t>
+      </w:r>
+      <w:proofErr w:type="gramStart"/>
+      <w:r>
+        <w:rPr>
+          <w:highlight w:val="white"/>
+        </w:rPr>
+        <w:t>is considered to be</w:t>
+      </w:r>
+      <w:proofErr w:type="gramEnd"/>
+      <w:r>
+        <w:rPr>
+          <w:highlight w:val="white"/>
+        </w:rPr>
+        <w:t xml:space="preserve"> in an inc</w:t>
+      </w:r>
+      <w:r>
+        <w:rPr>
+          <w:highlight w:val="white"/>
+        </w:rPr>
+        <w:t>omplete write state if the final frame is not a null record specifying the magic number.</w:t>
+      </w:r>
+    </w:p>
+    <w:p>
+      <w:pPr>
+        <w:rPr>
+          <w:highlight w:val="white"/>
+        </w:rPr>
+      </w:pPr>
+      <w:r>
+        <w:rPr>
+          <w:highlight w:val="white"/>
+        </w:rPr>
+        <w:t xml:space="preserve">When appending new records to </w:t>
+      </w:r>
+      <w:r>
+        <w:rPr>
+          <w:highlight w:val="white"/>
+        </w:rPr>
+        <w:t xml:space="preserve">such </w:t>
+      </w:r>
+      <w:r>
+        <w:rPr>
+          <w:highlight w:val="white"/>
+        </w:rPr>
+        <w:t>container</w:t>
+      </w:r>
+      <w:r>
+        <w:rPr>
+          <w:highlight w:val="white"/>
+        </w:rPr>
+        <w:t>s, th</w:t>
+      </w:r>
+      <w:r>
+        <w:rPr>
+          <w:highlight w:val="white"/>
+        </w:rPr>
+        <w:t xml:space="preserve">e </w:t>
+      </w:r>
+      <w:r>
+        <w:rPr>
+          <w:highlight w:val="white"/>
+        </w:rPr>
+        <w:t>old</w:t>
+      </w:r>
+      <w:r>
+        <w:rPr>
+          <w:highlight w:val="white"/>
+        </w:rPr>
+        <w:t xml:space="preserve"> terminal integrity check </w:t>
+      </w:r>
+      <w:r>
+        <w:rPr>
+          <w:highlight w:val="white"/>
+        </w:rPr>
+        <w:t>record</w:t>
+      </w:r>
+      <w:r>
+        <w:rPr>
+          <w:highlight w:val="white"/>
+        </w:rPr>
+        <w:t xml:space="preserve"> is overwritten by the data being added and a ne</w:t>
+      </w:r>
+      <w:r>
+        <w:rPr>
+          <w:highlight w:val="white"/>
+        </w:rPr>
+        <w:t>w</w:t>
+      </w:r>
+      <w:r>
+        <w:rPr>
+          <w:highlight w:val="white"/>
+        </w:rPr>
+        <w:t xml:space="preserve"> integrity check </w:t>
+      </w:r>
+      <w:r>
+        <w:rPr>
+          <w:highlight w:val="white"/>
+        </w:rPr>
+        <w:t>record appended to the end.</w:t>
+      </w:r>
+    </w:p>
+    <w:p>
+      <w:pPr>
+        <w:pStyle w:val="Heading2"/>
+        <w:rPr>
+          <w:highlight w:val="white"/>
+        </w:rPr>
+      </w:pPr>
+      <w:r>
+        <w:rPr>
+          <w:highlight w:val="white"/>
+        </w:rPr>
+        <w:t>Terminal index</w:t>
+      </w:r>
+      <w:r>
+        <w:rPr>
+          <w:highlight w:val="white"/>
+        </w:rPr>
+        <w:t xml:space="preserve"> record</w:t>
+      </w:r>
+    </w:p>
+    <w:p>
+      <w:pPr>
+        <w:rPr>
+          <w:highlight w:val="white"/>
+        </w:rPr>
+      </w:pPr>
+      <w:r>
+        <w:rPr>
+          <w:highlight w:val="white"/>
+        </w:rPr>
+        <w:t>A writer can maintain a complete</w:t>
+      </w:r>
+      <w:r>
+        <w:rPr>
+          <w:highlight w:val="white"/>
+        </w:rPr>
+        <w:t xml:space="preserve"> (or partial)</w:t>
+      </w:r>
+      <w:r>
+        <w:rPr>
+          <w:highlight w:val="white"/>
+        </w:rPr>
+        <w:t xml:space="preserve"> index of the container in its final record without </w:t>
+      </w:r>
+      <w:r>
+        <w:rPr>
+          <w:highlight w:val="white"/>
+        </w:rPr>
+        <w:t>additional space overhead by overwriting</w:t>
+      </w:r>
+      <w:r>
+        <w:rPr>
+          <w:highlight w:val="white"/>
+        </w:rPr>
+        <w:t xml:space="preserve"> the prior index on each update.</w:t>
+      </w:r>
+    </w:p>
+    <w:p>
+      <w:pPr>
+        <w:pStyle w:val="Heading2"/>
+        <w:rPr>
+          <w:highlight w:val="white"/>
+        </w:rPr>
+      </w:pPr>
+      <w:r>
+        <w:rPr>
+          <w:highlight w:val="white"/>
+        </w:rPr>
+        <w:t>Deferred</w:t>
+      </w:r>
+      <w:r>
+        <w:rPr>
+          <w:highlight w:val="white"/>
+        </w:rPr>
+        <w:t xml:space="preserve"> indexing</w:t>
+      </w:r>
+    </w:p>
+    <w:p>
+      <w:pPr>
+        <w:rPr>
+          <w:highlight w:val="white"/>
+        </w:rPr>
+      </w:pPr>
+      <w:r>
+        <w:rPr>
+          <w:highlight w:val="white"/>
+        </w:rPr>
+        <w:t>T</w:t>
+      </w:r>
+      <w:r>
+        <w:rPr>
+          <w:highlight w:val="white"/>
+        </w:rPr>
+        <w:t>he</w:t>
+      </w:r>
+      <w:r>
+        <w:rPr>
+          <w:highlight w:val="white"/>
+        </w:rPr>
+        <w:t xml:space="preserve"> task of updating terminal indexes may be deferred to </w:t>
+      </w:r>
+      <w:r>
+        <w:rPr>
+          <w:highlight w:val="white"/>
+        </w:rPr>
+        <w:t xml:space="preserve">a time when </w:t>
+      </w:r>
+      <w:r>
+        <w:rPr>
+          <w:highlight w:val="white"/>
+        </w:rPr>
+        <w:t xml:space="preserve">the machine is not </w:t>
+      </w:r>
+      <w:r>
+        <w:rPr>
+          <w:highlight w:val="white"/>
+        </w:rPr>
+        <w:t xml:space="preserve">busy. This improves responsiveness and may avoid the need to re-index containers </w:t>
+      </w:r>
+      <w:r>
+        <w:rPr>
+          <w:highlight w:val="white"/>
+        </w:rPr>
+        <w:t>receiving a sequence of updates.</w:t>
+      </w:r>
+    </w:p>
+    <w:p>
+      <w:pPr>
+        <w:rPr>
+          <w:highlight w:val="white"/>
+        </w:rPr>
+      </w:pPr>
+      <w:r>
+        <w:rPr>
+          <w:highlight w:val="white"/>
+        </w:rPr>
+        <w:t xml:space="preserve">This approach may be supported by appending </w:t>
+      </w:r>
+      <w:r>
+        <w:rPr>
+          <w:highlight w:val="white"/>
+        </w:rPr>
+        <w:t xml:space="preserve">new entries to the end of the container in the usual fashion and </w:t>
+      </w:r>
+      <w:r>
+        <w:rPr>
+          <w:highlight w:val="white"/>
+        </w:rPr>
+        <w:t>maintaining a record of containers to be updated as a separate task.</w:t>
+      </w:r>
+    </w:p>
+    <w:p>
+      <w:pPr>
+        <w:rPr>
+          <w:highlight w:val="white"/>
+        </w:rPr>
+      </w:pPr>
+      <w:r>
+        <w:rPr>
+          <w:highlight w:val="white"/>
+        </w:rPr>
+        <w:t xml:space="preserve">When updating the index on a container that has been updated in this fashion, the writer </w:t>
+      </w:r>
+      <w:r>
+        <w:rPr>
+          <w:highlight w:val="white"/>
+        </w:rPr>
+        <w:t>must ensure that no data is lost even if the process is interrupted.</w:t>
+      </w:r>
+      <w:r>
+        <w:rPr>
+          <w:highlight w:val="white"/>
+        </w:rPr>
+        <w:t xml:space="preserve"> The use of guard records and other precautions against loss of state is advised.</w:t>
+      </w:r>
+      <w:r>
+        <w:rPr>
+          <w:highlight w:val="white"/>
+        </w:rPr>
+        <w:t xml:space="preserve"> </w:t>
+      </w:r>
+    </w:p>
+    <w:p>
+      <w:pPr>
+        <w:pStyle w:val="Heading1"/>
+        <w:rPr>
+          <w:highlight w:val="white"/>
+        </w:rPr>
+      </w:pPr>
+      <w:r>
+        <w:rPr>
+          <w:highlight w:val="white"/>
+        </w:rPr>
+        <w:t>Security Considerations</w:t>
+      </w:r>
+    </w:p>
+    <w:p>
+      <w:r>
+        <w:t>This section describes security considerations arising from the use of D</w:t>
+      </w:r>
+      <w:r>
+        <w:t>A</w:t>
+      </w:r>
+      <w:r>
+        <w:t>RE in general applications.</w:t>
+      </w:r>
+    </w:p>
+    <w:p>
+      <w:r>
+        <w:t>Additional security considerations for use of D</w:t>
+      </w:r>
+      <w:r>
+        <w:t>A</w:t>
+      </w:r>
+      <w:r>
+        <w:t xml:space="preserve">RE in Mesh services and applications are described in the Mesh Security Considerations guide </w:t>
+      </w:r>
+      <w:r>
+        <w:rPr>
+          <w:highlight w:val="white"/>
+        </w:rPr>
+        <w:t>&lt;norm="draft-hallambaker-mesh-security"/&gt;</w:t>
+      </w:r>
+      <w:r>
+        <w:t>.</w:t>
+      </w:r>
+    </w:p>
+    <w:p>
+      <w:pPr>
+        <w:pStyle w:val="Heading2"/>
+        <w:rPr>
+          <w:highlight w:val="white"/>
+        </w:rPr>
+      </w:pPr>
+      <w:r>
+        <w:rPr>
+          <w:highlight w:val="white"/>
+        </w:rPr>
+        <w:t>Encryption/Signature nesting</w:t>
+      </w:r>
+    </w:p>
+    <w:p>
+      <w:pPr>
+        <w:pStyle w:val="Heading2"/>
+        <w:rPr>
+          <w:highlight w:val="white"/>
+        </w:rPr>
+      </w:pPr>
+      <w:r>
+        <w:rPr>
+          <w:highlight w:val="white"/>
+        </w:rPr>
+        <w:t>Side channel</w:t>
+      </w:r>
+    </w:p>
+    <w:p>
+      <w:pPr>
+        <w:pStyle w:val="Heading2"/>
+        <w:rPr>
+          <w:highlight w:val="white"/>
+        </w:rPr>
+      </w:pPr>
+      <w:r>
+        <w:rPr>
+          <w:highlight w:val="white"/>
+        </w:rPr>
+        <w:t>Salt reuse</w:t>
+      </w:r>
+    </w:p>
+    <w:p>
+      <w:pPr>
+        <w:pStyle w:val="Heading1"/>
+        <w:rPr>
+          <w:highlight w:val="white"/>
+        </w:rPr>
+      </w:pPr>
+      <w:r>
+        <w:rPr>
+          <w:highlight w:val="white"/>
+        </w:rPr>
+        <w:t>IANA Considerations</w:t>
+      </w:r>
+    </w:p>
+    <w:p>
+      <w:pPr>
+        <w:pStyle w:val="Heading1"/>
+        <w:rPr>
+          <w:highlight w:val="white"/>
+        </w:rPr>
+      </w:pPr>
+      <w:r>
+        <w:rPr>
+          <w:highlight w:val="white"/>
+        </w:rPr>
+        <w:t>Acknowledgements</w:t>
+      </w:r>
+    </w:p>
+    <w:p>
+      <w:r>
+        <w:t>A list of people who have contributed to the design of the Mesh is presented in &lt;norm="draft-hallambaker-mesh-</w:t>
+      </w:r>
+      <w:r>
+        <w:rPr>
+          <w:highlight w:val="white"/>
+        </w:rPr>
+        <w:t>architecture</w:t>
+      </w:r>
+      <w:r>
+        <w:t>"/&gt;.</w:t>
+      </w:r>
+    </w:p>
+    <w:p>
+      <w:r>
+        <w:t xml:space="preserve">The name Data </w:t>
+      </w:r>
+      <w:proofErr w:type="gramStart"/>
+      <w:r>
+        <w:t>At</w:t>
+      </w:r>
+      <w:proofErr w:type="gramEnd"/>
+      <w:r>
+        <w:t xml:space="preserve"> Rest Encryption was proposed by </w:t>
+      </w:r>
+      <w:proofErr w:type="spellStart"/>
+      <w:r>
+        <w:rPr>
+          <w:highlight w:val="white"/>
+        </w:rPr>
+        <w:t>Melhi</w:t>
+      </w:r>
+      <w:proofErr w:type="spellEnd"/>
+      <w:r>
+        <w:rPr>
+          <w:highlight w:val="white"/>
+        </w:rPr>
+        <w:t xml:space="preserve"> </w:t>
+      </w:r>
+      <w:proofErr w:type="spellStart"/>
+      <w:r>
+        <w:t>Abdulhayoğlu</w:t>
+      </w:r>
+      <w:proofErr w:type="spellEnd"/>
+      <w:r>
+        <w:t>.</w:t>
+      </w:r>
+    </w:p>
+    <w:p>
+      <w:pPr>
+        <w:pStyle w:val="Heading1"/>
+      </w:pPr>
+      <w:r>
+        <w:t xml:space="preserve">Appendix A: DARE </w:t>
+      </w:r>
+      <w:r>
+        <w:t>Envelope</w:t>
+      </w:r>
+      <w:r>
+        <w:t xml:space="preserve"> Examples and Test Vectors</w:t>
+      </w:r>
+    </w:p>
+    <w:p>
+      <w:pPr>
+        <w:pStyle w:val="Meta"/>
+      </w:pPr>
+      <w:r>
+        <w:t>&lt;include</w:t>
+      </w:r>
+      <w:proofErr w:type="gramStart"/>
+      <w:r>
+        <w:t>=..</w:t>
+      </w:r>
+      <w:proofErr w:type="gramEnd"/>
+      <w:r>
+        <w:t>\Examples\ExamplesDAREMessage.md&gt;</w:t>
+      </w:r>
+    </w:p>
+    <w:p>
+      <w:pPr>
+        <w:pStyle w:val="Heading1"/>
+      </w:pPr>
+      <w:r>
+        <w:t xml:space="preserve">Appendix B: DARE </w:t>
       </w:r>
       <w:r>
         <w:t>Sequence</w:t>
       </w:r>
       <w:r>
+        <w:t xml:space="preserve"> Examples and Test Vectors</w:t>
+      </w:r>
+    </w:p>
+    <w:p>
+      <w:pPr>
+        <w:pStyle w:val="Meta"/>
+      </w:pPr>
+      <w:r>
+        <w:t>&lt;include=</w:t>
+      </w:r>
+      <w:proofErr w:type="gramStart"/>
+      <w:r>
+        <w:t>"..</w:t>
+      </w:r>
+      <w:proofErr w:type="gramEnd"/>
+      <w:r>
+        <w:t>\Examples\</w:t>
+      </w:r>
+      <w:r>
+        <w:t>ExamplesContainer.md</w:t>
+      </w:r>
+      <w:r>
+        <w:t>"</w:t>
+      </w:r>
+      <w:r>
+        <w:t>&gt;</w:t>
+      </w:r>
+    </w:p>
+    <w:p>
+      <w:pPr>
+        <w:pStyle w:val="Heading1"/>
+      </w:pPr>
+      <w:r>
+        <w:t xml:space="preserve">Appendix C: </w:t>
+      </w:r>
+      <w:r>
+        <w:t>Previous Frame Function</w:t>
+      </w:r>
+      <w:r>
         <w:t xml:space="preserve"> </w:t>
       </w:r>
-      <w:r>
-        <w:t>Applications</w:t>
-      </w:r>
-    </w:p>
-    <w:p>
-      <w:r>
-        <w:t xml:space="preserve">DARE </w:t>
-      </w:r>
-      <w:r>
-        <w:t>Sequence</w:t>
-      </w:r>
-      <w:r>
-        <w:t>s are used to implement two forms of persistence store to support Mesh operations:</w:t>
-      </w:r>
-    </w:p>
-    <w:p>
-      <w:pPr>
-        <w:pStyle w:val="DT"/>
-      </w:pPr>
-      <w:r>
-        <w:t>Catalogs</w:t>
-      </w:r>
-    </w:p>
-    <w:p>
-      <w:pPr>
-        <w:pStyle w:val="DD"/>
-      </w:pPr>
-      <w:r>
-        <w:t>A set of related items which MAY be added, modified or deleted at any time.</w:t>
-      </w:r>
-    </w:p>
-    <w:p>
-      <w:pPr>
-        <w:pStyle w:val="DT"/>
-      </w:pPr>
-      <w:r>
-        <w:t>Spools</w:t>
-      </w:r>
-    </w:p>
-    <w:p>
-      <w:pPr>
-        <w:pStyle w:val="DD"/>
-      </w:pPr>
-      <w:r>
-        <w:t>A list of related items whose status MAY be changed at any time but which are immutable once added.</w:t>
-      </w:r>
-    </w:p>
-    <w:p>
-      <w:r>
-        <w:t xml:space="preserve">Since DARE </w:t>
-      </w:r>
-      <w:r>
-        <w:t>Sequence</w:t>
-      </w:r>
-      <w:r>
-        <w:t>s are an append only log format, entries can only be modified or deleted by adding items to the log to change the status of previous entries. It is always possible to undo any operation on a catalog or spool unless the underlying container is purged or the individual entries modified.</w:t>
-      </w:r>
-    </w:p>
-    <w:p>
-      <w:pPr>
-        <w:pStyle w:val="Heading2"/>
-      </w:pPr>
-      <w:r>
-        <w:t>Catalog</w:t>
-      </w:r>
-    </w:p>
-    <w:p>
-      <w:r>
-        <w:t>Catalogs contain a set of entries, each of which is distinguished by a unique identifier.</w:t>
-      </w:r>
-    </w:p>
-    <w:p>
-      <w:r>
-        <w:t>Three operations are supported:</w:t>
-      </w:r>
-    </w:p>
-    <w:p>
-      <w:pPr>
-        <w:pStyle w:val="DT"/>
-      </w:pPr>
-      <w:r>
-        <w:t>Add</w:t>
-      </w:r>
-    </w:p>
-    <w:p>
-      <w:pPr>
-        <w:pStyle w:val="DD"/>
-      </w:pPr>
-      <w:r>
-        <w:t>Addition of the entry to the catalog</w:t>
-      </w:r>
-    </w:p>
-    <w:p>
-      <w:pPr>
-        <w:pStyle w:val="DT"/>
-      </w:pPr>
-      <w:r>
-        <w:t>Update</w:t>
-      </w:r>
-    </w:p>
-    <w:p>
-      <w:pPr>
-        <w:pStyle w:val="DD"/>
-      </w:pPr>
-      <w:r>
-        <w:t>Modification of the data associated with the entry excluding the identifier</w:t>
-      </w:r>
-    </w:p>
-    <w:p>
-      <w:pPr>
-        <w:pStyle w:val="DT"/>
-      </w:pPr>
-      <w:r>
-        <w:t>Delete</w:t>
-      </w:r>
-    </w:p>
-    <w:p>
-      <w:pPr>
-        <w:pStyle w:val="DD"/>
-      </w:pPr>
-      <w:r>
-        <w:t>Removal of the entry from the catalog</w:t>
-      </w:r>
-    </w:p>
-    <w:p>
-      <w:r>
-        <w:t>The set of valid state transitions is defined by the Finite State machine:</w:t>
-      </w:r>
-    </w:p>
-    <w:p>
-      <w:pPr>
-        <w:pStyle w:val="pre0"/>
-      </w:pPr>
-      <w:r>
-        <w:t>(Add-Update*-Delete)*</w:t>
-      </w:r>
-    </w:p>
-    <w:p>
-      <w:r>
-        <w:t>Catalogs are used to represent sets of persistent objects associated with a Mesh Service Account. The user's set of contacts for example. Each contact entry may be modified many times over time but refers to the same subject for its entire lifetime.</w:t>
-      </w:r>
-    </w:p>
-    <w:p>
-      <w:pPr>
-        <w:pStyle w:val="Meta"/>
-      </w:pPr>
-      <w:r>
-        <w:t>&lt;include=..\</w:t>
-      </w:r>
-      <w:r>
-        <w:t>Examples\</w:t>
-      </w:r>
-      <w:r>
-        <w:t>DareSchemaCatalog</w:t>
-      </w:r>
-      <w:r>
-        <w:t>.md&gt;</w:t>
-      </w:r>
-    </w:p>
-    <w:p>
-      <w:pPr>
-        <w:pStyle w:val="Heading2"/>
-      </w:pPr>
-      <w:r>
-        <w:t>Spool</w:t>
-      </w:r>
-    </w:p>
-    <w:p>
-      <w:r>
-        <w:t>Spools contain lists of entries, each of which is distinguished by a unique identifier.</w:t>
-      </w:r>
-    </w:p>
-    <w:p>
-      <w:r>
-        <w:t>Four operations are supported:</w:t>
-      </w:r>
-    </w:p>
-    <w:p>
-      <w:pPr>
-        <w:pStyle w:val="DT"/>
-      </w:pPr>
-      <w:r>
-        <w:t>Post</w:t>
-      </w:r>
-    </w:p>
-    <w:p>
-      <w:pPr>
-        <w:pStyle w:val="DD"/>
-      </w:pPr>
-      <w:r>
-        <w:t>Addition of the entry to the spool</w:t>
-      </w:r>
-    </w:p>
-    <w:p>
-      <w:pPr>
-        <w:pStyle w:val="DT"/>
-      </w:pPr>
-      <w:r>
-        <w:t>Processed</w:t>
-      </w:r>
-    </w:p>
-    <w:p>
-      <w:pPr>
-        <w:pStyle w:val="DD"/>
-      </w:pPr>
-      <w:r>
-        <w:t>Marks the entry as having been processed.</w:t>
-      </w:r>
-    </w:p>
-    <w:p>
-      <w:pPr>
-        <w:pStyle w:val="DT"/>
-      </w:pPr>
-      <w:r>
-        <w:t>Unprocessed</w:t>
-      </w:r>
-    </w:p>
-    <w:p>
-      <w:pPr>
-        <w:pStyle w:val="DD"/>
-      </w:pPr>
-      <w:r>
-        <w:t>Returns the entry to the unread state.</w:t>
-      </w:r>
-    </w:p>
-    <w:p>
-      <w:pPr>
-        <w:pStyle w:val="DT"/>
-      </w:pPr>
-      <w:r>
-        <w:t>Delete</w:t>
-      </w:r>
-    </w:p>
-    <w:p>
-      <w:pPr>
-        <w:pStyle w:val="DD"/>
-      </w:pPr>
-      <w:r>
-        <w:t>Mark the entry as deleted allowing recovery of associated storage in a subsequent purge operation.</w:t>
-      </w:r>
-    </w:p>
-    <w:p>
-      <w:r>
-        <w:t>The set of valid state transitions is defined by the Finite State machine:</w:t>
-      </w:r>
-    </w:p>
-    <w:p>
-      <w:pPr>
-        <w:pStyle w:val="pre0"/>
-      </w:pPr>
-      <w:r>
-        <w:t>Post-(</w:t>
-      </w:r>
-      <w:r>
-        <w:t>Processed</w:t>
-      </w:r>
-      <w:r>
-        <w:t xml:space="preserve">| </w:t>
-      </w:r>
-      <w:r>
-        <w:t>Unprocessed</w:t>
-      </w:r>
-      <w:r>
-        <w:t>| Delete *)</w:t>
-      </w:r>
-    </w:p>
-    <w:p>
-      <w:r>
-        <w:t>Spools are used to represent time sequence ordered entries such as lists of messages being sent or received, task queues and transaction logs.</w:t>
-      </w:r>
-    </w:p>
-    <w:p>
-      <w:pPr>
-        <w:pStyle w:val="Meta"/>
-      </w:pPr>
-      <w:r>
-        <w:t>&lt;include=..\</w:t>
-      </w:r>
-      <w:r>
-        <w:t>Examples\</w:t>
-      </w:r>
-      <w:r>
-        <w:t>DareSchemaSpool</w:t>
-      </w:r>
-      <w:r>
-        <w:t>.md&gt;</w:t>
-      </w:r>
-    </w:p>
-    <w:p>
-      <w:pPr>
-        <w:pStyle w:val="Heading2"/>
-      </w:pPr>
-      <w:r>
-        <w:t>Archive</w:t>
-      </w:r>
-    </w:p>
-    <w:p>
-      <w:r>
-        <w:t xml:space="preserve">A DARE Archive is a DARE </w:t>
-      </w:r>
-      <w:r>
-        <w:t>Sequence</w:t>
-      </w:r>
-      <w:r>
-        <w:t xml:space="preserve"> whose entries contain files. This affords the same functionality as a traditional ZIP or tar archive but with the added </w:t>
-      </w:r>
-      <w:r>
-        <w:t xml:space="preserve">cryptographic capabilities provided by </w:t>
-      </w:r>
-      <w:r>
-        <w:t xml:space="preserve">the </w:t>
-      </w:r>
-      <w:r>
-        <w:t>DARE</w:t>
-      </w:r>
-      <w:r>
-        <w:t xml:space="preserve"> format</w:t>
-      </w:r>
-      <w:r>
-        <w:t>.</w:t>
-      </w:r>
-    </w:p>
-    <w:p>
-      <w:pPr>
-        <w:pStyle w:val="Heading1"/>
-        <w:rPr>
-          <w:highlight w:val="white"/>
-        </w:rPr>
-      </w:pPr>
-      <w:r>
-        <w:rPr>
-          <w:highlight w:val="white"/>
-        </w:rPr>
-        <w:t>Future Work</w:t>
-      </w:r>
-    </w:p>
-    <w:p>
-      <w:pPr>
-        <w:rPr>
-          <w:highlight w:val="white"/>
-        </w:rPr>
-      </w:pPr>
-      <w:r>
-        <w:rPr>
-          <w:highlight w:val="white"/>
-        </w:rPr>
-        <w:t xml:space="preserve">The current specification describes an approach in which containers are written according to a strict append-only policy. </w:t>
-      </w:r>
-      <w:r>
-        <w:rPr>
-          <w:highlight w:val="white"/>
-        </w:rPr>
-        <w:t xml:space="preserve">Greater flexibility may be achieved by loosening this requirement </w:t>
-      </w:r>
-      <w:r>
-        <w:rPr>
-          <w:highlight w:val="white"/>
-        </w:rPr>
-        <w:t>allowing</w:t>
-      </w:r>
-      <w:r>
-        <w:rPr>
-          <w:highlight w:val="white"/>
-        </w:rPr>
-        <w:t xml:space="preserve"> record(s) at the end of the container to be overwritten</w:t>
-      </w:r>
-      <w:r>
-        <w:rPr>
-          <w:highlight w:val="white"/>
-        </w:rPr>
-        <w:t>.</w:t>
-      </w:r>
-    </w:p>
-    <w:p>
-      <w:pPr>
-        <w:pStyle w:val="Heading2"/>
-        <w:rPr>
-          <w:highlight w:val="white"/>
-        </w:rPr>
-      </w:pPr>
-      <w:r>
-        <w:rPr>
-          <w:highlight w:val="white"/>
-        </w:rPr>
-        <w:t>Terminal integrity check</w:t>
-      </w:r>
-    </w:p>
-    <w:p>
-      <w:pPr>
-        <w:rPr>
-          <w:highlight w:val="white"/>
-        </w:rPr>
-      </w:pPr>
-      <w:r>
-        <w:rPr>
-          <w:highlight w:val="white"/>
-        </w:rPr>
-        <w:t xml:space="preserve">A major concern when operating a critical service is the possibility of a hardware or power failure occurring </w:t>
-      </w:r>
-      <w:r>
-        <w:rPr>
-          <w:highlight w:val="white"/>
-        </w:rPr>
-        <w:t>during a write operation causing the file update to be incomplete.</w:t>
-      </w:r>
-      <w:r>
-        <w:rPr>
-          <w:highlight w:val="white"/>
-        </w:rPr>
-        <w:t xml:space="preserve"> While most modern operating systems have effective mechanisms in place to prevent corruption </w:t>
-      </w:r>
-      <w:r>
-        <w:rPr>
-          <w:highlight w:val="white"/>
-        </w:rPr>
-        <w:t xml:space="preserve">of the file system itself in such circumstances, this does not provide </w:t>
-      </w:r>
-      <w:r>
-        <w:rPr>
-          <w:highlight w:val="white"/>
-        </w:rPr>
-        <w:t xml:space="preserve">sufficient </w:t>
-      </w:r>
-      <w:r>
-        <w:rPr>
-          <w:highlight w:val="white"/>
-        </w:rPr>
-        <w:t>protection a</w:t>
-      </w:r>
-      <w:r>
-        <w:rPr>
-          <w:highlight w:val="white"/>
-        </w:rPr>
-        <w:t>t the application level.</w:t>
-      </w:r>
-    </w:p>
-    <w:p>
-      <w:pPr>
-        <w:rPr>
-          <w:highlight w:val="white"/>
-        </w:rPr>
-      </w:pPr>
-      <w:r>
-        <w:rPr>
-          <w:highlight w:val="white"/>
-        </w:rPr>
-        <w:t>A</w:t>
-      </w:r>
-      <w:r>
-        <w:rPr>
-          <w:highlight w:val="white"/>
-        </w:rPr>
-        <w:t xml:space="preserve">ppending a null record containing a </w:t>
-      </w:r>
-      <w:r>
-        <w:rPr>
-          <w:highlight w:val="white"/>
-        </w:rPr>
-        <w:t xml:space="preserve">container-specific magic number provides an effective means of detecting this </w:t>
-      </w:r>
-      <w:r>
-        <w:rPr>
-          <w:highlight w:val="white"/>
-        </w:rPr>
-        <w:t>circumstance</w:t>
-      </w:r>
-      <w:r>
-        <w:rPr>
-          <w:highlight w:val="white"/>
-        </w:rPr>
-        <w:t xml:space="preserve"> that can be quickly verified</w:t>
-      </w:r>
-      <w:r>
-        <w:rPr>
-          <w:highlight w:val="white"/>
-        </w:rPr>
-        <w:t>.</w:t>
-      </w:r>
-    </w:p>
-    <w:p>
-      <w:pPr>
-        <w:rPr>
-          <w:highlight w:val="white"/>
-        </w:rPr>
-      </w:pPr>
-      <w:r>
-        <w:rPr>
-          <w:highlight w:val="white"/>
-        </w:rPr>
-        <w:t xml:space="preserve">If a container specifies a terminal integrity check value in the header of frame zero, the </w:t>
-      </w:r>
-      <w:r>
-        <w:rPr>
-          <w:highlight w:val="white"/>
-        </w:rPr>
-        <w:t>container is considered to be in an inc</w:t>
-      </w:r>
-      <w:r>
-        <w:rPr>
-          <w:highlight w:val="white"/>
-        </w:rPr>
-        <w:t>omplete write state if the final frame is not a null record specifying the magic number.</w:t>
-      </w:r>
-    </w:p>
-    <w:p>
-      <w:pPr>
-        <w:rPr>
-          <w:highlight w:val="white"/>
-        </w:rPr>
-      </w:pPr>
-      <w:r>
-        <w:rPr>
-          <w:highlight w:val="white"/>
-        </w:rPr>
-        <w:t xml:space="preserve">When appending new records to </w:t>
-      </w:r>
-      <w:r>
-        <w:rPr>
-          <w:highlight w:val="white"/>
-        </w:rPr>
-        <w:t xml:space="preserve">such </w:t>
-      </w:r>
-      <w:r>
-        <w:rPr>
-          <w:highlight w:val="white"/>
-        </w:rPr>
-        <w:t>container</w:t>
-      </w:r>
-      <w:r>
-        <w:rPr>
-          <w:highlight w:val="white"/>
-        </w:rPr>
-        <w:t>s, th</w:t>
-      </w:r>
-      <w:r>
-        <w:rPr>
-          <w:highlight w:val="white"/>
-        </w:rPr>
-        <w:t xml:space="preserve">e </w:t>
-      </w:r>
-      <w:r>
-        <w:rPr>
-          <w:highlight w:val="white"/>
-        </w:rPr>
-        <w:t>old</w:t>
-      </w:r>
-      <w:r>
-        <w:rPr>
-          <w:highlight w:val="white"/>
-        </w:rPr>
-        <w:t xml:space="preserve"> terminal integrity check </w:t>
-      </w:r>
-      <w:r>
-        <w:rPr>
-          <w:highlight w:val="white"/>
-        </w:rPr>
-        <w:t>record</w:t>
-      </w:r>
-      <w:r>
-        <w:rPr>
-          <w:highlight w:val="white"/>
-        </w:rPr>
-        <w:t xml:space="preserve"> is overwritten by the data being added and a ne</w:t>
-      </w:r>
-      <w:r>
-        <w:rPr>
-          <w:highlight w:val="white"/>
-        </w:rPr>
-        <w:t>w</w:t>
-      </w:r>
-      <w:r>
-        <w:rPr>
-          <w:highlight w:val="white"/>
-        </w:rPr>
-        <w:t xml:space="preserve"> integrity check </w:t>
-      </w:r>
-      <w:r>
-        <w:rPr>
-          <w:highlight w:val="white"/>
-        </w:rPr>
-        <w:t>record appended to the end.</w:t>
-      </w:r>
-    </w:p>
-    <w:p>
-      <w:pPr>
-        <w:pStyle w:val="Heading2"/>
-        <w:rPr>
-          <w:highlight w:val="white"/>
-        </w:rPr>
-      </w:pPr>
-      <w:r>
-        <w:rPr>
-          <w:highlight w:val="white"/>
-        </w:rPr>
-        <w:t>Terminal index</w:t>
-      </w:r>
-      <w:r>
-        <w:rPr>
-          <w:highlight w:val="white"/>
-        </w:rPr>
-        <w:t xml:space="preserve"> record</w:t>
-      </w:r>
-    </w:p>
-    <w:p>
-      <w:pPr>
-        <w:rPr>
-          <w:highlight w:val="white"/>
-        </w:rPr>
-      </w:pPr>
-      <w:r>
-        <w:rPr>
-          <w:highlight w:val="white"/>
-        </w:rPr>
-        <w:t>A writer can maintain a complete</w:t>
-      </w:r>
-      <w:r>
-        <w:rPr>
-          <w:highlight w:val="white"/>
-        </w:rPr>
-        <w:t xml:space="preserve"> (or partial)</w:t>
-      </w:r>
-      <w:r>
-        <w:rPr>
-          <w:highlight w:val="white"/>
-        </w:rPr>
-        <w:t xml:space="preserve"> index of the container in its final record without </w:t>
-      </w:r>
-      <w:r>
-        <w:rPr>
-          <w:highlight w:val="white"/>
-        </w:rPr>
-        <w:t>additional space overhead by overwriting</w:t>
-      </w:r>
-      <w:r>
-        <w:rPr>
-          <w:highlight w:val="white"/>
-        </w:rPr>
-        <w:t xml:space="preserve"> the prior index on each update.</w:t>
-      </w:r>
-    </w:p>
-    <w:p>
-      <w:pPr>
-        <w:pStyle w:val="Heading2"/>
-        <w:rPr>
-          <w:highlight w:val="white"/>
-        </w:rPr>
-      </w:pPr>
-      <w:r>
-        <w:rPr>
-          <w:highlight w:val="white"/>
-        </w:rPr>
-        <w:t>Deferred</w:t>
-      </w:r>
-      <w:r>
-        <w:rPr>
-          <w:highlight w:val="white"/>
-        </w:rPr>
-        <w:t xml:space="preserve"> indexing</w:t>
-      </w:r>
-    </w:p>
-    <w:p>
-      <w:pPr>
-        <w:rPr>
-          <w:highlight w:val="white"/>
-        </w:rPr>
-      </w:pPr>
-      <w:r>
-        <w:rPr>
-          <w:highlight w:val="white"/>
-        </w:rPr>
-        <w:t>T</w:t>
-      </w:r>
-      <w:r>
-        <w:rPr>
-          <w:highlight w:val="white"/>
-        </w:rPr>
-        <w:t>he</w:t>
-      </w:r>
-      <w:r>
-        <w:rPr>
-          <w:highlight w:val="white"/>
-        </w:rPr>
-        <w:t xml:space="preserve"> task of updating terminal indexes may be deferred to </w:t>
-      </w:r>
-      <w:r>
-        <w:rPr>
-          <w:highlight w:val="white"/>
-        </w:rPr>
-        <w:t xml:space="preserve">a time when </w:t>
-      </w:r>
-      <w:r>
-        <w:rPr>
-          <w:highlight w:val="white"/>
-        </w:rPr>
-        <w:t xml:space="preserve">the machine is not </w:t>
-      </w:r>
-      <w:r>
-        <w:rPr>
-          <w:highlight w:val="white"/>
-        </w:rPr>
-        <w:t xml:space="preserve">busy. This improves responsiveness and may avoid the need to re-index containers </w:t>
-      </w:r>
-      <w:r>
-        <w:rPr>
-          <w:highlight w:val="white"/>
-        </w:rPr>
-        <w:t>receiving a sequence of updates.</w:t>
-      </w:r>
-    </w:p>
-    <w:p>
-      <w:pPr>
-        <w:rPr>
-          <w:highlight w:val="white"/>
-        </w:rPr>
-      </w:pPr>
-      <w:r>
-        <w:rPr>
-          <w:highlight w:val="white"/>
-        </w:rPr>
-        <w:t xml:space="preserve">This approach may be supported by appending </w:t>
-      </w:r>
-      <w:r>
-        <w:rPr>
-          <w:highlight w:val="white"/>
-        </w:rPr>
-        <w:t xml:space="preserve">new entries to the end of the container in the usual fashion and </w:t>
-      </w:r>
-      <w:r>
-        <w:rPr>
-          <w:highlight w:val="white"/>
-        </w:rPr>
-        <w:t>maintaining a record of containers to be updated as a separate task.</w:t>
-      </w:r>
-    </w:p>
-    <w:p>
-      <w:pPr>
-        <w:rPr>
-          <w:highlight w:val="white"/>
-        </w:rPr>
-      </w:pPr>
-      <w:r>
-        <w:rPr>
-          <w:highlight w:val="white"/>
-        </w:rPr>
-        <w:t xml:space="preserve">When updating the index on a container that has been updated in this fashion, the writer </w:t>
-      </w:r>
-      <w:r>
-        <w:rPr>
-          <w:highlight w:val="white"/>
-        </w:rPr>
-        <w:t>must ensure that no data is lost even if the process is interrupted.</w:t>
-      </w:r>
-      <w:r>
-        <w:rPr>
-          <w:highlight w:val="white"/>
-        </w:rPr>
-        <w:t xml:space="preserve"> The use of guard records and other precautions against loss of state is advised.</w:t>
-      </w:r>
-      <w:r>
-        <w:rPr>
-          <w:highlight w:val="white"/>
-        </w:rPr>
+    </w:p>
+    <w:p>
+      <w:pPr>
+        <w:pStyle w:val="PRE"/>
+      </w:pPr>
+      <w:r>
+        <w:rPr>
+          <w:color w:val="0000FF"/>
+        </w:rPr>
+        <w:t>public</w:t>
+      </w:r>
+      <w:r>
         <w:t xml:space="preserve"> </w:t>
       </w:r>
-    </w:p>
-    <w:p>
-      <w:pPr>
-        <w:pStyle w:val="Heading1"/>
-        <w:rPr>
-          <w:highlight w:val="white"/>
-        </w:rPr>
-      </w:pPr>
-      <w:r>
-        <w:rPr>
-          <w:highlight w:val="white"/>
-        </w:rPr>
-        <w:t>Security Considerations</w:t>
-      </w:r>
-    </w:p>
-    <w:p>
-      <w:r>
-        <w:t>This section describes security considerations arising from the use of D</w:t>
-      </w:r>
-      <w:r>
-        <w:t>A</w:t>
-      </w:r>
-      <w:r>
-        <w:t>RE in general applications.</w:t>
-      </w:r>
-    </w:p>
-    <w:p>
-      <w:r>
-        <w:t>Additional security considerations for use of D</w:t>
-      </w:r>
-      <w:r>
-        <w:t>A</w:t>
-      </w:r>
-      <w:r>
-        <w:t xml:space="preserve">RE in Mesh services and applications are described in the Mesh Security Considerations guide </w:t>
-      </w:r>
-      <w:r>
-        <w:rPr>
-          <w:highlight w:val="white"/>
-        </w:rPr>
-        <w:t>&lt;norm="draft-hallambaker-mesh-security"/&gt;</w:t>
-      </w:r>
-      <w:r>
-        <w:t>.</w:t>
-      </w:r>
-    </w:p>
-    <w:p>
-      <w:pPr>
-        <w:pStyle w:val="Heading2"/>
-        <w:rPr>
-          <w:highlight w:val="white"/>
-        </w:rPr>
-      </w:pPr>
-      <w:r>
-        <w:rPr>
-          <w:highlight w:val="white"/>
-        </w:rPr>
-        <w:t>Encryption/Signature nesting</w:t>
-      </w:r>
-    </w:p>
-    <w:p>
-      <w:pPr>
-        <w:pStyle w:val="Heading2"/>
-        <w:rPr>
-          <w:highlight w:val="white"/>
-        </w:rPr>
-      </w:pPr>
-      <w:r>
-        <w:rPr>
-          <w:highlight w:val="white"/>
-        </w:rPr>
-        <w:t>Side channel</w:t>
-      </w:r>
-    </w:p>
-    <w:p>
-      <w:pPr>
-        <w:pStyle w:val="Heading2"/>
-        <w:rPr>
-          <w:highlight w:val="white"/>
-        </w:rPr>
-      </w:pPr>
-      <w:r>
-        <w:rPr>
-          <w:highlight w:val="white"/>
-        </w:rPr>
-        <w:t>Salt reuse</w:t>
-      </w:r>
-    </w:p>
-    <w:p>
-      <w:pPr>
-        <w:pStyle w:val="Heading1"/>
-        <w:rPr>
-          <w:highlight w:val="white"/>
-        </w:rPr>
-      </w:pPr>
-      <w:r>
-        <w:rPr>
-          <w:highlight w:val="white"/>
-        </w:rPr>
-        <w:t>IANA Considerations</w:t>
-      </w:r>
-    </w:p>
-    <w:p>
-      <w:pPr>
-        <w:pStyle w:val="Heading1"/>
-        <w:rPr>
-          <w:highlight w:val="white"/>
-        </w:rPr>
-      </w:pPr>
-      <w:r>
-        <w:rPr>
-          <w:highlight w:val="white"/>
-        </w:rPr>
-        <w:t>Acknowledgements</w:t>
-      </w:r>
-    </w:p>
-    <w:p>
-      <w:r>
-        <w:t>A list of people who have contributed to the design of the Mesh is presented in &lt;norm="draft-hallambaker-mesh-</w:t>
-      </w:r>
-      <w:r>
-        <w:rPr>
-          <w:highlight w:val="white"/>
-        </w:rPr>
-        <w:t>architecture</w:t>
-      </w:r>
-      <w:r>
-        <w:t>"/&gt;.</w:t>
-      </w:r>
-    </w:p>
-    <w:p>
-      <w:r>
-        <w:t xml:space="preserve">The name Data At Rest Encryption was proposed by </w:t>
-      </w:r>
-      <w:r>
-        <w:rPr>
-          <w:highlight w:val="white"/>
-        </w:rPr>
-        <w:t xml:space="preserve">Melhi </w:t>
-      </w:r>
-      <w:r>
-        <w:t>Abdulhayoğlu</w:t>
-      </w:r>
-      <w:r>
-        <w:t>.</w:t>
-      </w:r>
-    </w:p>
-    <w:p>
-      <w:pPr>
-        <w:pStyle w:val="Heading1"/>
-      </w:pPr>
-      <w:r>
-        <w:t xml:space="preserve">Appendix A: DARE </w:t>
-      </w:r>
-      <w:r>
-        <w:t>Envelope</w:t>
-      </w:r>
-      <w:r>
-        <w:t xml:space="preserve"> Examples and Test Vectors</w:t>
-      </w:r>
-    </w:p>
-    <w:p>
-      <w:pPr>
-        <w:pStyle w:val="Meta"/>
-      </w:pPr>
-      <w:r>
-        <w:t>&lt;include=..\Examples\ExamplesDAREMessage.md&gt;</w:t>
-      </w:r>
-    </w:p>
-    <w:p>
-      <w:pPr>
-        <w:pStyle w:val="Heading1"/>
-      </w:pPr>
-      <w:r>
-        <w:t xml:space="preserve">Appendix B: DARE </w:t>
-      </w:r>
-      <w:r>
-        <w:t>Sequence</w:t>
-      </w:r>
-      <w:r>
-        <w:t xml:space="preserve"> Examples and Test Vectors</w:t>
-      </w:r>
-    </w:p>
-    <w:p>
-      <w:pPr>
-        <w:pStyle w:val="Meta"/>
-      </w:pPr>
-      <w:r>
-        <w:t>&lt;include=</w:t>
-      </w:r>
-      <w:r>
-        <w:t>"..\Examples\</w:t>
-      </w:r>
-      <w:r>
-        <w:t>ExamplesContainer.md</w:t>
-      </w:r>
-      <w:r>
-        <w:t>"</w:t>
-      </w:r>
-      <w:r>
-        <w:t>&gt;</w:t>
-      </w:r>
-    </w:p>
-    <w:p>
-      <w:pPr>
-        <w:pStyle w:val="Heading1"/>
-      </w:pPr>
-      <w:r>
-        <w:t xml:space="preserve">Appendix C: </w:t>
-      </w:r>
-      <w:r>
-        <w:t>Previous Frame Function</w:t>
+      <w:r>
+        <w:rPr>
+          <w:color w:val="0000FF"/>
+        </w:rPr>
+        <w:t>long</w:t>
       </w:r>
       <w:r>
         <w:t xml:space="preserve"> </w:t>
       </w:r>
-    </w:p>
-    <w:p>
-      <w:pPr>
-        <w:pStyle w:val="PRE"/>
-      </w:pPr>
-      <w:r>
-        <w:rPr>
-          <w:color w:val="0000FF"/>
-        </w:rPr>
-        <w:t>public</w:t>
-      </w:r>
-      <w:r>
-        <w:t xml:space="preserve"> </w:t>
-      </w:r>
-      <w:r>
-        <w:rPr>
-          <w:color w:val="0000FF"/>
-        </w:rPr>
-        <w:t>long</w:t>
-      </w:r>
-      <w:r>
-        <w:t xml:space="preserve"> PreviousFrame (</w:t>
+      <w:proofErr w:type="spellStart"/>
+      <w:r>
+        <w:t>PreviousFrame</w:t>
+      </w:r>
+      <w:proofErr w:type="spellEnd"/>
+      <w:r>
+        <w:t xml:space="preserve"> (</w:t>
       </w:r>
       <w:r>
         <w:rPr>
@@ -8480,7 +9243,23 @@
         <w:t>return</w:t>
       </w:r>
       <w:r>
-        <w:t xml:space="preserve"> x2 == 1 ? (d / 2) - 1 : Frame - d;</w:t>
+        <w:t xml:space="preserve"> x2 == </w:t>
+      </w:r>
+      <w:proofErr w:type="gramStart"/>
+      <w:r>
+        <w:t>1 ?</w:t>
+      </w:r>
+      <w:proofErr w:type="gramEnd"/>
+      <w:r>
+        <w:t xml:space="preserve"> (d / 2) - </w:t>
+      </w:r>
+      <w:proofErr w:type="gramStart"/>
+      <w:r>
+        <w:t>1 :</w:t>
+      </w:r>
+      <w:proofErr w:type="gramEnd"/>
+      <w:r>
+        <w:t xml:space="preserve"> Frame - d;</w:t>
       </w:r>
       <w:r>
         <w:t xml:space="preserve"> </w:t>
@@ -8787,7 +9566,7 @@
 </file>
 
 <file path=word/numbering.xml><?xml version="1.0" encoding="utf-8"?>
-<w:numbering xmlns:wpc="http://schemas.microsoft.com/office/word/2010/wordprocessingCanvas" xmlns:cx="http://schemas.microsoft.com/office/drawing/2014/chartex" xmlns:cx1="http://schemas.microsoft.com/office/drawing/2015/9/8/chartex" xmlns:cx2="http://schemas.microsoft.com/office/drawing/2015/10/21/chartex" xmlns:cx3="http://schemas.microsoft.com/office/drawing/2016/5/9/chartex" xmlns:cx4="http://schemas.microsoft.com/office/drawing/2016/5/10/chartex" xmlns:cx5="http://schemas.microsoft.com/office/drawing/2016/5/11/chartex" xmlns:cx6="http://schemas.microsoft.com/office/drawing/2016/5/12/chartex" xmlns:cx7="http://schemas.microsoft.com/office/drawing/2016/5/13/chartex" xmlns:cx8="http://schemas.microsoft.com/office/drawing/2016/5/14/chartex" xmlns:mc="http://schemas.openxmlformats.org/markup-compatibility/2006" xmlns:aink="http://schemas.microsoft.com/office/drawing/2016/ink" xmlns:am3d="http://schemas.microsoft.com/office/drawing/2017/model3d" xmlns:o="urn:schemas-microsoft-com:office:office" xmlns:r="http://schemas.openxmlformats.org/officeDocument/2006/relationships" xmlns:m="http://schemas.openxmlformats.org/officeDocument/2006/math" xmlns:v="urn:schemas-microsoft-com:vml" xmlns:wp14="http://schemas.microsoft.com/office/word/2010/wordprocessingDrawing" xmlns:wp="http://schemas.openxmlformats.org/drawingml/2006/wordprocessingDrawing" xmlns:w10="urn:schemas-microsoft-com:office:word" xmlns:w="http://schemas.openxmlformats.org/wordprocessingml/2006/main" xmlns:w14="http://schemas.microsoft.com/office/word/2010/wordml" xmlns:w15="http://schemas.microsoft.com/office/word/2012/wordml" xmlns:w16cex="http://schemas.microsoft.com/office/word/2018/wordml/cex" xmlns:w16cid="http://schemas.microsoft.com/office/word/2016/wordml/cid" xmlns:w16="http://schemas.microsoft.com/office/word/2018/wordml" xmlns:w16sdtdh="http://schemas.microsoft.com/office/word/2020/wordml/sdtdatahash" xmlns:w16se="http://schemas.microsoft.com/office/word/2015/wordml/symex" xmlns:wpg="http://schemas.microsoft.com/office/word/2010/wordprocessingGroup" xmlns:wpi="http://schemas.microsoft.com/office/word/2010/wordprocessingInk" xmlns:wne="http://schemas.microsoft.com/office/word/2006/wordml" xmlns:wps="http://schemas.microsoft.com/office/word/2010/wordprocessingShape" mc:Ignorable="w14 w15 w16se w16cid w16 w16cex w16sdtdh wp14">
+<w:numbering xmlns:wpc="http://schemas.microsoft.com/office/word/2010/wordprocessingCanvas" xmlns:cx="http://schemas.microsoft.com/office/drawing/2014/chartex" xmlns:cx1="http://schemas.microsoft.com/office/drawing/2015/9/8/chartex" xmlns:cx2="http://schemas.microsoft.com/office/drawing/2015/10/21/chartex" xmlns:cx3="http://schemas.microsoft.com/office/drawing/2016/5/9/chartex" xmlns:cx4="http://schemas.microsoft.com/office/drawing/2016/5/10/chartex" xmlns:cx5="http://schemas.microsoft.com/office/drawing/2016/5/11/chartex" xmlns:cx6="http://schemas.microsoft.com/office/drawing/2016/5/12/chartex" xmlns:cx7="http://schemas.microsoft.com/office/drawing/2016/5/13/chartex" xmlns:cx8="http://schemas.microsoft.com/office/drawing/2016/5/14/chartex" xmlns:mc="http://schemas.openxmlformats.org/markup-compatibility/2006" xmlns:aink="http://schemas.microsoft.com/office/drawing/2016/ink" xmlns:am3d="http://schemas.microsoft.com/office/drawing/2017/model3d" xmlns:o="urn:schemas-microsoft-com:office:office" xmlns:oel="http://schemas.microsoft.com/office/2019/extlst" xmlns:r="http://schemas.openxmlformats.org/officeDocument/2006/relationships" xmlns:m="http://schemas.openxmlformats.org/officeDocument/2006/math" xmlns:v="urn:schemas-microsoft-com:vml" xmlns:wp14="http://schemas.microsoft.com/office/word/2010/wordprocessingDrawing" xmlns:wp="http://schemas.openxmlformats.org/drawingml/2006/wordprocessingDrawing" xmlns:w10="urn:schemas-microsoft-com:office:word" xmlns:w="http://schemas.openxmlformats.org/wordprocessingml/2006/main" xmlns:w14="http://schemas.microsoft.com/office/word/2010/wordml" xmlns:w15="http://schemas.microsoft.com/office/word/2012/wordml" xmlns:w16cex="http://schemas.microsoft.com/office/word/2018/wordml/cex" xmlns:w16cid="http://schemas.microsoft.com/office/word/2016/wordml/cid" xmlns:w16="http://schemas.microsoft.com/office/word/2018/wordml" xmlns:w16du="http://schemas.microsoft.com/office/word/2023/wordml/word16du" xmlns:w16sdtdh="http://schemas.microsoft.com/office/word/2020/wordml/sdtdatahash" xmlns:w16se="http://schemas.microsoft.com/office/word/2015/wordml/symex" xmlns:wpg="http://schemas.microsoft.com/office/word/2010/wordprocessingGroup" xmlns:wpi="http://schemas.microsoft.com/office/word/2010/wordprocessingInk" xmlns:wne="http://schemas.microsoft.com/office/word/2006/wordml" xmlns:wps="http://schemas.microsoft.com/office/word/2010/wordprocessingShape" mc:Ignorable="w14 w15 w16se w16cid w16 w16cex w16sdtdh w16du wp14">
   <w:abstractNum w:abstractNumId="0" w15:restartNumberingAfterBreak="0">
     <w:nsid w:val="FFFFFF7C"/>
     <w:multiLevelType w:val="singleLevel"/>
@@ -10086,74 +10865,74 @@
       </w:pPr>
     </w:lvl>
   </w:abstractNum>
-  <w:num w:numId="1">
+  <w:num w:numId="1" w16cid:durableId="2063207227">
     <w:abstractNumId w:val="14"/>
   </w:num>
-  <w:num w:numId="2">
+  <w:num w:numId="2" w16cid:durableId="629937975">
     <w:abstractNumId w:val="9"/>
   </w:num>
-  <w:num w:numId="3">
+  <w:num w:numId="3" w16cid:durableId="1315644786">
     <w:abstractNumId w:val="7"/>
   </w:num>
-  <w:num w:numId="4">
+  <w:num w:numId="4" w16cid:durableId="1247157055">
     <w:abstractNumId w:val="6"/>
   </w:num>
-  <w:num w:numId="5">
+  <w:num w:numId="5" w16cid:durableId="1734037013">
     <w:abstractNumId w:val="5"/>
   </w:num>
-  <w:num w:numId="6">
+  <w:num w:numId="6" w16cid:durableId="1372725644">
     <w:abstractNumId w:val="4"/>
   </w:num>
-  <w:num w:numId="7">
+  <w:num w:numId="7" w16cid:durableId="643319185">
     <w:abstractNumId w:val="8"/>
   </w:num>
-  <w:num w:numId="8">
+  <w:num w:numId="8" w16cid:durableId="1643391619">
     <w:abstractNumId w:val="3"/>
   </w:num>
-  <w:num w:numId="9">
+  <w:num w:numId="9" w16cid:durableId="748159584">
     <w:abstractNumId w:val="2"/>
   </w:num>
-  <w:num w:numId="10">
+  <w:num w:numId="10" w16cid:durableId="1111432570">
     <w:abstractNumId w:val="1"/>
   </w:num>
-  <w:num w:numId="11">
+  <w:num w:numId="11" w16cid:durableId="1946381720">
     <w:abstractNumId w:val="0"/>
   </w:num>
-  <w:num w:numId="12">
+  <w:num w:numId="12" w16cid:durableId="623734736">
     <w:abstractNumId w:val="10"/>
   </w:num>
-  <w:num w:numId="13">
+  <w:num w:numId="13" w16cid:durableId="1477988957">
     <w:abstractNumId w:val="13"/>
   </w:num>
-  <w:num w:numId="14">
+  <w:num w:numId="14" w16cid:durableId="1010109951">
     <w:abstractNumId w:val="11"/>
   </w:num>
-  <w:num w:numId="15">
+  <w:num w:numId="15" w16cid:durableId="949169289">
     <w:abstractNumId w:val="20"/>
   </w:num>
-  <w:num w:numId="16">
+  <w:num w:numId="16" w16cid:durableId="111166969">
     <w:abstractNumId w:val="12"/>
   </w:num>
-  <w:num w:numId="17">
+  <w:num w:numId="17" w16cid:durableId="269052782">
     <w:abstractNumId w:val="16"/>
   </w:num>
-  <w:num w:numId="18">
+  <w:num w:numId="18" w16cid:durableId="1670518138">
     <w:abstractNumId w:val="17"/>
   </w:num>
-  <w:num w:numId="19">
+  <w:num w:numId="19" w16cid:durableId="1629163878">
     <w:abstractNumId w:val="15"/>
   </w:num>
-  <w:num w:numId="20">
+  <w:num w:numId="20" w16cid:durableId="182521902">
     <w:abstractNumId w:val="19"/>
   </w:num>
-  <w:num w:numId="21">
+  <w:num w:numId="21" w16cid:durableId="1280189403">
     <w:abstractNumId w:val="18"/>
   </w:num>
 </w:numbering>
 </file>
 
 <file path=word/styles.xml><?xml version="1.0" encoding="utf-8"?>
-<w:styles xmlns:mc="http://schemas.openxmlformats.org/markup-compatibility/2006" xmlns:r="http://schemas.openxmlformats.org/officeDocument/2006/relationships" xmlns:w="http://schemas.openxmlformats.org/wordprocessingml/2006/main" xmlns:w14="http://schemas.microsoft.com/office/word/2010/wordml" xmlns:w15="http://schemas.microsoft.com/office/word/2012/wordml" xmlns:w16cex="http://schemas.microsoft.com/office/word/2018/wordml/cex" xmlns:w16cid="http://schemas.microsoft.com/office/word/2016/wordml/cid" xmlns:w16="http://schemas.microsoft.com/office/word/2018/wordml" xmlns:w16sdtdh="http://schemas.microsoft.com/office/word/2020/wordml/sdtdatahash" xmlns:w16se="http://schemas.microsoft.com/office/word/2015/wordml/symex" mc:Ignorable="w14 w15 w16se w16cid w16 w16cex w16sdtdh">
+<w:styles xmlns:mc="http://schemas.openxmlformats.org/markup-compatibility/2006" xmlns:r="http://schemas.openxmlformats.org/officeDocument/2006/relationships" xmlns:w="http://schemas.openxmlformats.org/wordprocessingml/2006/main" xmlns:w14="http://schemas.microsoft.com/office/word/2010/wordml" xmlns:w15="http://schemas.microsoft.com/office/word/2012/wordml" xmlns:w16cex="http://schemas.microsoft.com/office/word/2018/wordml/cex" xmlns:w16cid="http://schemas.microsoft.com/office/word/2016/wordml/cid" xmlns:w16="http://schemas.microsoft.com/office/word/2018/wordml" xmlns:w16du="http://schemas.microsoft.com/office/word/2023/wordml/word16du" xmlns:w16sdtdh="http://schemas.microsoft.com/office/word/2020/wordml/sdtdatahash" xmlns:w16se="http://schemas.microsoft.com/office/word/2015/wordml/symex" mc:Ignorable="w14 w15 w16se w16cid w16 w16cex w16sdtdh w16du">
   <w:docDefaults>
     <w:rPrDefault>
       <w:rPr>

</xml_diff>